<commit_message>
Diorthosi Sxediagrammatos stin 1h selida
</commit_message>
<xml_diff>
--- a/Εργασία Μηχανική Λογισμικού για Διαδικτυακές Εφαρμογές.docx
+++ b/Εργασία Μηχανική Λογισμικού για Διαδικτυακές Εφαρμογές.docx
@@ -1,6 +1,6 @@
 
 <file path=word/document.xml><?xml version="1.0" encoding="utf-8"?>
-<w:document xmlns:wpc="http://schemas.microsoft.com/office/word/2010/wordprocessingCanvas" xmlns:cx="http://schemas.microsoft.com/office/drawing/2014/chartex" xmlns:cx1="http://schemas.microsoft.com/office/drawing/2015/9/8/chartex" xmlns:cx2="http://schemas.microsoft.com/office/drawing/2015/10/21/chartex" xmlns:cx3="http://schemas.microsoft.com/office/drawing/2016/5/9/chartex" xmlns:cx4="http://schemas.microsoft.com/office/drawing/2016/5/10/chartex" xmlns:cx5="http://schemas.microsoft.com/office/drawing/2016/5/11/chartex" xmlns:cx6="http://schemas.microsoft.com/office/drawing/2016/5/12/chartex" xmlns:cx7="http://schemas.microsoft.com/office/drawing/2016/5/13/chartex" xmlns:cx8="http://schemas.microsoft.com/office/drawing/2016/5/14/chartex" xmlns:mc="http://schemas.openxmlformats.org/markup-compatibility/2006" xmlns:aink="http://schemas.microsoft.com/office/drawing/2016/ink" xmlns:am3d="http://schemas.microsoft.com/office/drawing/2017/model3d" xmlns:o="urn:schemas-microsoft-com:office:office" xmlns:r="http://schemas.openxmlformats.org/officeDocument/2006/relationships" xmlns:m="http://schemas.openxmlformats.org/officeDocument/2006/math" xmlns:v="urn:schemas-microsoft-com:vml" xmlns:wp14="http://schemas.microsoft.com/office/word/2010/wordprocessingDrawing" xmlns:wp="http://schemas.openxmlformats.org/drawingml/2006/wordprocessingDrawing" xmlns:w10="urn:schemas-microsoft-com:office:word" xmlns:w="http://schemas.openxmlformats.org/wordprocessingml/2006/main" xmlns:w14="http://schemas.microsoft.com/office/word/2010/wordml" xmlns:w15="http://schemas.microsoft.com/office/word/2012/wordml" xmlns:w16cid="http://schemas.microsoft.com/office/word/2016/wordml/cid" xmlns:w16se="http://schemas.microsoft.com/office/word/2015/wordml/symex" xmlns:wpg="http://schemas.microsoft.com/office/word/2010/wordprocessingGroup" xmlns:wpi="http://schemas.microsoft.com/office/word/2010/wordprocessingInk" xmlns:wne="http://schemas.microsoft.com/office/word/2006/wordml" xmlns:wps="http://schemas.microsoft.com/office/word/2010/wordprocessingShape" mc:Ignorable="w14 w15 w16se w16cid wp14">
+<w:document xmlns:ve="http://schemas.openxmlformats.org/markup-compatibility/2006" xmlns:o="urn:schemas-microsoft-com:office:office" xmlns:r="http://schemas.openxmlformats.org/officeDocument/2006/relationships" xmlns:m="http://schemas.openxmlformats.org/officeDocument/2006/math" xmlns:v="urn:schemas-microsoft-com:vml" xmlns:wp="http://schemas.openxmlformats.org/drawingml/2006/wordprocessingDrawing" xmlns:w10="urn:schemas-microsoft-com:office:word" xmlns:w="http://schemas.openxmlformats.org/wordprocessingml/2006/main" xmlns:wne="http://schemas.microsoft.com/office/word/2006/wordml">
   <w:body>
     <w:p>
       <w:pPr>
@@ -663,6 +663,59 @@
           <w:lang w:val="en-US"/>
         </w:rPr>
       </w:pPr>
+      <w:r>
+        <w:rPr>
+          <w:noProof/>
+          <w:sz w:val="28"/>
+          <w:szCs w:val="28"/>
+          <w:lang w:eastAsia="el-GR"/>
+        </w:rPr>
+        <w:drawing>
+          <wp:inline distT="0" distB="0" distL="0" distR="0">
+            <wp:extent cx="5124450" cy="3257550"/>
+            <wp:effectExtent l="19050" t="0" r="0" b="0"/>
+            <wp:docPr id="11" name="Εικόνα 1"/>
+            <wp:cNvGraphicFramePr>
+              <a:graphicFrameLocks xmlns:a="http://schemas.openxmlformats.org/drawingml/2006/main" noChangeAspect="1"/>
+            </wp:cNvGraphicFramePr>
+            <a:graphic xmlns:a="http://schemas.openxmlformats.org/drawingml/2006/main">
+              <a:graphicData uri="http://schemas.openxmlformats.org/drawingml/2006/picture">
+                <pic:pic xmlns:pic="http://schemas.openxmlformats.org/drawingml/2006/picture">
+                  <pic:nvPicPr>
+                    <pic:cNvPr id="0" name="Picture 1"/>
+                    <pic:cNvPicPr>
+                      <a:picLocks noChangeAspect="1" noChangeArrowheads="1"/>
+                    </pic:cNvPicPr>
+                  </pic:nvPicPr>
+                  <pic:blipFill>
+                    <a:blip r:embed="rId7" cstate="print"/>
+                    <a:srcRect/>
+                    <a:stretch>
+                      <a:fillRect/>
+                    </a:stretch>
+                  </pic:blipFill>
+                  <pic:spPr bwMode="auto">
+                    <a:xfrm>
+                      <a:off x="0" y="0"/>
+                      <a:ext cx="5124450" cy="3257550"/>
+                    </a:xfrm>
+                    <a:prstGeom prst="rect">
+                      <a:avLst/>
+                    </a:prstGeom>
+                    <a:noFill/>
+                    <a:ln w="9525">
+                      <a:noFill/>
+                      <a:miter lim="800000"/>
+                      <a:headEnd/>
+                      <a:tailEnd/>
+                    </a:ln>
+                  </pic:spPr>
+                </pic:pic>
+              </a:graphicData>
+            </a:graphic>
+          </wp:inline>
+        </w:drawing>
+      </w:r>
     </w:p>
     <w:p>
       <w:pPr>
@@ -678,7 +731,7 @@
             <v:stroke joinstyle="miter"/>
             <v:path gradientshapeok="t" o:connecttype="rect"/>
           </v:shapetype>
-          <v:shape id="_x0000_s1030" type="#_x0000_t202" style="position:absolute;left:0;text-align:left;margin-left:55.35pt;margin-top:90.75pt;width:70.5pt;height:36pt;z-index:251662336" filled="f" stroked="f">
+          <v:shape id="_x0000_s1030" type="#_x0000_t202" style="position:absolute;left:0;text-align:left;margin-left:2.1pt;margin-top:90.75pt;width:150.75pt;height:40.35pt;z-index:251662336" filled="f" stroked="f">
             <v:textbox>
               <w:txbxContent>
                 <w:p>
@@ -705,7 +758,34 @@
           <w:lang w:eastAsia="el-GR"/>
         </w:rPr>
         <w:pict>
-          <v:shape id="_x0000_s1027" type="#_x0000_t202" style="position:absolute;left:0;text-align:left;margin-left:188.1pt;margin-top:150pt;width:61.5pt;height:23.25pt;z-index:251659264" filled="f" fillcolor="white [3201]" stroked="f" strokecolor="black [3200]" strokeweight="1pt">
+          <v:shape id="_x0000_s1028" type="#_x0000_t202" style="position:absolute;left:0;text-align:left;margin-left:167.85pt;margin-top:197pt;width:123pt;height:24pt;z-index:251660288" filled="f" stroked="f">
+            <v:textbox>
+              <w:txbxContent>
+                <w:p>
+                  <w:pPr>
+                    <w:rPr>
+                      <w:lang w:val="en-US"/>
+                    </w:rPr>
+                  </w:pPr>
+                  <w:r>
+                    <w:rPr>
+                      <w:lang w:val="en-US"/>
+                    </w:rPr>
+                    <w:t>3. API Response</w:t>
+                  </w:r>
+                </w:p>
+              </w:txbxContent>
+            </v:textbox>
+          </v:shape>
+        </w:pict>
+      </w:r>
+      <w:r>
+        <w:rPr>
+          <w:noProof/>
+          <w:lang w:eastAsia="el-GR"/>
+        </w:rPr>
+        <w:pict>
+          <v:shape id="_x0000_s1027" type="#_x0000_t202" style="position:absolute;left:0;text-align:left;margin-left:181.35pt;margin-top:144.6pt;width:109.5pt;height:23.25pt;z-index:251659264" filled="f" fillcolor="white [3201]" stroked="f" strokecolor="black [3200]" strokeweight="1pt">
             <v:stroke dashstyle="dash"/>
             <v:shadow color="#868686"/>
             <v:textbox>
@@ -734,34 +814,7 @@
           <w:lang w:eastAsia="el-GR"/>
         </w:rPr>
         <w:pict>
-          <v:shape id="_x0000_s1028" type="#_x0000_t202" style="position:absolute;left:0;text-align:left;margin-left:181.35pt;margin-top:190.25pt;width:90.75pt;height:24pt;z-index:251660288" filled="f" stroked="f">
-            <v:textbox>
-              <w:txbxContent>
-                <w:p>
-                  <w:pPr>
-                    <w:rPr>
-                      <w:lang w:val="en-US"/>
-                    </w:rPr>
-                  </w:pPr>
-                  <w:r>
-                    <w:rPr>
-                      <w:lang w:val="en-US"/>
-                    </w:rPr>
-                    <w:t>3. API Response</w:t>
-                  </w:r>
-                </w:p>
-              </w:txbxContent>
-            </v:textbox>
-          </v:shape>
-        </w:pict>
-      </w:r>
-      <w:r>
-        <w:rPr>
-          <w:noProof/>
-          <w:lang w:eastAsia="el-GR"/>
-        </w:rPr>
-        <w:pict>
-          <v:shape id="_x0000_s1026" type="#_x0000_t202" style="position:absolute;left:0;text-align:left;margin-left:156.6pt;margin-top:84.5pt;width:74.25pt;height:36pt;z-index:251658240" filled="f" fillcolor="white [3201]" stroked="f" strokecolor="black [3200]" strokeweight="1pt">
+          <v:shape id="_x0000_s1026" type="#_x0000_t202" style="position:absolute;left:0;text-align:left;margin-left:135.6pt;margin-top:90.75pt;width:194.25pt;height:36pt;z-index:251658240" filled="f" fillcolor="white [3201]" stroked="f" strokecolor="black [3200]" strokeweight="1pt">
             <v:stroke dashstyle="dash"/>
             <v:shadow color="#868686"/>
             <v:textbox>
@@ -776,107 +829,13 @@
                     <w:rPr>
                       <w:lang w:val="en-US"/>
                     </w:rPr>
-                    <w:t xml:space="preserve">1. Request  </w:t>
-                  </w:r>
-                  <w:proofErr w:type="gramStart"/>
-                  <w:r>
-                    <w:rPr>
-                      <w:lang w:val="en-US"/>
-                    </w:rPr>
-                    <w:t xml:space="preserve">   “</w:t>
-                  </w:r>
-                  <w:proofErr w:type="gramEnd"/>
-                  <w:r>
-                    <w:rPr>
-                      <w:lang w:val="en-US"/>
-                    </w:rPr>
-                    <w:t>Movie Title”</w:t>
+                    <w:t>1. Request     “Movie Title”</w:t>
                   </w:r>
                 </w:p>
               </w:txbxContent>
             </v:textbox>
           </v:shape>
         </w:pict>
-      </w:r>
-      <w:r>
-        <w:rPr>
-          <w:noProof/>
-          <w:lang w:eastAsia="el-GR"/>
-        </w:rPr>
-        <w:pict>
-          <v:shape id="_x0000_s1029" type="#_x0000_t202" style="position:absolute;left:0;text-align:left;margin-left:111.6pt;margin-top:20pt;width:83.25pt;height:30.75pt;z-index:251661312" filled="f" fillcolor="white [3201]" stroked="f" strokecolor="black [3200]" strokeweight="1pt">
-            <v:stroke dashstyle="dash"/>
-            <v:shadow color="#868686"/>
-            <v:textbox>
-              <w:txbxContent>
-                <w:p>
-                  <w:pPr>
-                    <w:rPr>
-                      <w:lang w:val="en-US"/>
-                    </w:rPr>
-                  </w:pPr>
-                  <w:r>
-                    <w:rPr>
-                      <w:lang w:val="en-US"/>
-                    </w:rPr>
-                    <w:t>Client (User)</w:t>
-                  </w:r>
-                </w:p>
-              </w:txbxContent>
-            </v:textbox>
-          </v:shape>
-        </w:pict>
-      </w:r>
-      <w:r>
-        <w:rPr>
-          <w:noProof/>
-          <w:lang w:val="en-US"/>
-        </w:rPr>
-        <w:drawing>
-          <wp:inline distT="0" distB="0" distL="0" distR="0">
-            <wp:extent cx="4124325" cy="3083784"/>
-            <wp:effectExtent l="19050" t="0" r="9525" b="0"/>
-            <wp:docPr id="2" name="Εικόνα 2"/>
-            <wp:cNvGraphicFramePr>
-              <a:graphicFrameLocks xmlns:a="http://schemas.openxmlformats.org/drawingml/2006/main" noChangeAspect="1"/>
-            </wp:cNvGraphicFramePr>
-            <a:graphic xmlns:a="http://schemas.openxmlformats.org/drawingml/2006/main">
-              <a:graphicData uri="http://schemas.openxmlformats.org/drawingml/2006/picture">
-                <pic:pic xmlns:pic="http://schemas.openxmlformats.org/drawingml/2006/picture">
-                  <pic:nvPicPr>
-                    <pic:cNvPr id="0" name="Picture 2"/>
-                    <pic:cNvPicPr>
-                      <a:picLocks noChangeAspect="1" noChangeArrowheads="1"/>
-                    </pic:cNvPicPr>
-                  </pic:nvPicPr>
-                  <pic:blipFill>
-                    <a:blip r:embed="rId7" cstate="print"/>
-                    <a:srcRect/>
-                    <a:stretch>
-                      <a:fillRect/>
-                    </a:stretch>
-                  </pic:blipFill>
-                  <pic:spPr bwMode="auto">
-                    <a:xfrm>
-                      <a:off x="0" y="0"/>
-                      <a:ext cx="4124325" cy="3083784"/>
-                    </a:xfrm>
-                    <a:prstGeom prst="rect">
-                      <a:avLst/>
-                    </a:prstGeom>
-                    <a:noFill/>
-                    <a:ln w="9525">
-                      <a:noFill/>
-                      <a:miter lim="800000"/>
-                      <a:headEnd/>
-                      <a:tailEnd/>
-                    </a:ln>
-                  </pic:spPr>
-                </pic:pic>
-              </a:graphicData>
-            </a:graphic>
-          </wp:inline>
-        </w:drawing>
       </w:r>
     </w:p>
     <w:p>
@@ -1552,82 +1511,64 @@
           <w:sz w:val="18"/>
           <w:szCs w:val="18"/>
         </w:rPr>
-        <w:t>&lt;</w:t>
-      </w:r>
-      <w:proofErr w:type="gramStart"/>
+        <w:t xml:space="preserve">&lt;a </w:t>
+      </w:r>
+      <w:r>
+        <w:rPr>
+          <w:color w:val="BABABA"/>
+          <w:sz w:val="18"/>
+          <w:szCs w:val="18"/>
+        </w:rPr>
+        <w:t>id=</w:t>
+      </w:r>
+      <w:r>
+        <w:rPr>
+          <w:color w:val="A5C261"/>
+          <w:sz w:val="18"/>
+          <w:szCs w:val="18"/>
+        </w:rPr>
+        <w:t>"</w:t>
+      </w:r>
+      <w:proofErr w:type="spellStart"/>
+      <w:r>
+        <w:rPr>
+          <w:color w:val="A5C261"/>
+          <w:sz w:val="18"/>
+          <w:szCs w:val="18"/>
+        </w:rPr>
+        <w:t>myID</w:t>
+      </w:r>
+      <w:proofErr w:type="spellEnd"/>
+      <w:r>
+        <w:rPr>
+          <w:color w:val="A5C261"/>
+          <w:sz w:val="18"/>
+          <w:szCs w:val="18"/>
+        </w:rPr>
+        <w:t xml:space="preserve">" </w:t>
+      </w:r>
+      <w:r>
+        <w:rPr>
+          <w:color w:val="BABABA"/>
+          <w:sz w:val="18"/>
+          <w:szCs w:val="18"/>
+        </w:rPr>
+        <w:t>href=</w:t>
+      </w:r>
+      <w:r>
+        <w:rPr>
+          <w:color w:val="A5C261"/>
+          <w:sz w:val="18"/>
+          <w:szCs w:val="18"/>
+        </w:rPr>
+        <w:t>"https://api.themoviedb.org/3/search/movie?api_key=b5456db86ace1556b60313e04972fc9f&amp;query="</w:t>
+      </w:r>
       <w:r>
         <w:rPr>
           <w:color w:val="E8BF6A"/>
           <w:sz w:val="18"/>
           <w:szCs w:val="18"/>
         </w:rPr>
-        <w:t>a</w:t>
-      </w:r>
-      <w:proofErr w:type="gramEnd"/>
-      <w:r>
-        <w:rPr>
-          <w:color w:val="E8BF6A"/>
-          <w:sz w:val="18"/>
-          <w:szCs w:val="18"/>
-        </w:rPr>
-        <w:t xml:space="preserve"> </w:t>
-      </w:r>
-      <w:r>
-        <w:rPr>
-          <w:color w:val="BABABA"/>
-          <w:sz w:val="18"/>
-          <w:szCs w:val="18"/>
-        </w:rPr>
-        <w:t>id=</w:t>
-      </w:r>
-      <w:r>
-        <w:rPr>
-          <w:color w:val="A5C261"/>
-          <w:sz w:val="18"/>
-          <w:szCs w:val="18"/>
-        </w:rPr>
-        <w:t>"</w:t>
-      </w:r>
-      <w:proofErr w:type="spellStart"/>
-      <w:r>
-        <w:rPr>
-          <w:color w:val="A5C261"/>
-          <w:sz w:val="18"/>
-          <w:szCs w:val="18"/>
-        </w:rPr>
-        <w:t>myID</w:t>
-      </w:r>
-      <w:proofErr w:type="spellEnd"/>
-      <w:r>
-        <w:rPr>
-          <w:color w:val="A5C261"/>
-          <w:sz w:val="18"/>
-          <w:szCs w:val="18"/>
-        </w:rPr>
-        <w:t xml:space="preserve">" </w:t>
-      </w:r>
-      <w:r>
-        <w:rPr>
-          <w:color w:val="BABABA"/>
-          <w:sz w:val="18"/>
-          <w:szCs w:val="18"/>
-        </w:rPr>
-        <w:t>href=</w:t>
-      </w:r>
-      <w:r>
-        <w:rPr>
-          <w:color w:val="A5C261"/>
-          <w:sz w:val="18"/>
-          <w:szCs w:val="18"/>
-        </w:rPr>
-        <w:t>"https://api.themoviedb.org/3/search/movie?api_key=b5456db86ace1556b60313e04972fc9f&amp;query="</w:t>
-      </w:r>
-      <w:r>
-        <w:rPr>
-          <w:color w:val="E8BF6A"/>
-          <w:sz w:val="18"/>
-          <w:szCs w:val="18"/>
-        </w:rPr>
         <w:t>&gt;</w:t>
       </w:r>
     </w:p>
@@ -2013,6 +1954,7 @@
       <w:r>
         <w:rPr>
           <w:noProof/>
+          <w:lang w:eastAsia="el-GR"/>
         </w:rPr>
         <w:drawing>
           <wp:inline distT="0" distB="0" distL="0" distR="0">
@@ -2032,10 +1974,10 @@
                     </pic:cNvPicPr>
                   </pic:nvPicPr>
                   <pic:blipFill>
-                    <a:blip r:embed="rId8">
+                    <a:blip r:embed="rId8" cstate="print">
                       <a:extLst>
                         <a:ext uri="{28A0092B-C50C-407E-A947-70E740481C1C}">
-                          <a14:useLocalDpi xmlns:a14="http://schemas.microsoft.com/office/drawing/2010/main" val="0"/>
+                          <a14:useLocalDpi xmlns:a14="http://schemas.microsoft.com/office/drawing/2010/main" xmlns:wps="http://schemas.microsoft.com/office/word/2010/wordprocessingShape" xmlns:wpi="http://schemas.microsoft.com/office/word/2010/wordprocessingInk" xmlns:wpg="http://schemas.microsoft.com/office/word/2010/wordprocessingGroup" xmlns:w16se="http://schemas.microsoft.com/office/word/2015/wordml/symex" xmlns:w16cid="http://schemas.microsoft.com/office/word/2016/wordml/cid" xmlns:w15="http://schemas.microsoft.com/office/word/2012/wordml" xmlns:w14="http://schemas.microsoft.com/office/word/2010/wordml" xmlns:w="http://schemas.openxmlformats.org/wordprocessingml/2006/main" xmlns:w10="urn:schemas-microsoft-com:office:word" xmlns:wp14="http://schemas.microsoft.com/office/word/2010/wordprocessingDrawing" xmlns:v="urn:schemas-microsoft-com:vml" xmlns:o="urn:schemas-microsoft-com:office:office" xmlns:am3d="http://schemas.microsoft.com/office/drawing/2017/model3d" xmlns:aink="http://schemas.microsoft.com/office/drawing/2016/ink" xmlns:mc="http://schemas.openxmlformats.org/markup-compatibility/2006" xmlns:cx8="http://schemas.microsoft.com/office/drawing/2016/5/14/chartex" xmlns:cx7="http://schemas.microsoft.com/office/drawing/2016/5/13/chartex" xmlns:cx6="http://schemas.microsoft.com/office/drawing/2016/5/12/chartex" xmlns:cx5="http://schemas.microsoft.com/office/drawing/2016/5/11/chartex" xmlns:cx4="http://schemas.microsoft.com/office/drawing/2016/5/10/chartex" xmlns:cx3="http://schemas.microsoft.com/office/drawing/2016/5/9/chartex" xmlns:cx2="http://schemas.microsoft.com/office/drawing/2015/10/21/chartex" xmlns:cx1="http://schemas.microsoft.com/office/drawing/2015/9/8/chartex" xmlns:cx="http://schemas.microsoft.com/office/drawing/2014/chartex" xmlns:wpc="http://schemas.microsoft.com/office/word/2010/wordprocessingCanvas" xmlns="" val="0"/>
                         </a:ext>
                       </a:extLst>
                     </a:blip>
@@ -2401,7 +2343,6 @@
         </w:rPr>
         <w:t>3</w:t>
       </w:r>
-      <w:proofErr w:type="spellStart"/>
       <w:r>
         <w:rPr>
           <w:rFonts w:ascii="Arial" w:hAnsi="Arial" w:cs="Arial"/>
@@ -2412,7 +2353,6 @@
         </w:rPr>
         <w:t>rd</w:t>
       </w:r>
-      <w:proofErr w:type="spellEnd"/>
       <w:r>
         <w:rPr>
           <w:rFonts w:ascii="Arial" w:hAnsi="Arial" w:cs="Arial"/>
@@ -2991,7 +2931,7 @@
           <w:sz w:val="24"/>
           <w:szCs w:val="24"/>
         </w:rPr>
-        <w:t>query</w:t>
+        <w:t>query=&lt;τίτλος</w:t>
       </w:r>
       <w:proofErr w:type="spellEnd"/>
       <w:r>
@@ -3000,7 +2940,7 @@
           <w:sz w:val="24"/>
           <w:szCs w:val="24"/>
         </w:rPr>
-        <w:t>=&lt;τίτλος ταινίας&gt;"</w:t>
+        <w:t xml:space="preserve"> ταινίας&gt;"</w:t>
       </w:r>
       <w:r>
         <w:rPr>
@@ -3189,6 +3129,7 @@
       <w:r>
         <w:rPr>
           <w:noProof/>
+          <w:lang w:eastAsia="el-GR"/>
         </w:rPr>
         <w:lastRenderedPageBreak/>
         <w:drawing>
@@ -3209,10 +3150,10 @@
                     </pic:cNvPicPr>
                   </pic:nvPicPr>
                   <pic:blipFill>
-                    <a:blip r:embed="rId11">
+                    <a:blip r:embed="rId11" cstate="print">
                       <a:extLst>
                         <a:ext uri="{28A0092B-C50C-407E-A947-70E740481C1C}">
-                          <a14:useLocalDpi xmlns:a14="http://schemas.microsoft.com/office/drawing/2010/main" val="0"/>
+                          <a14:useLocalDpi xmlns:a14="http://schemas.microsoft.com/office/drawing/2010/main" xmlns:wps="http://schemas.microsoft.com/office/word/2010/wordprocessingShape" xmlns:wpi="http://schemas.microsoft.com/office/word/2010/wordprocessingInk" xmlns:wpg="http://schemas.microsoft.com/office/word/2010/wordprocessingGroup" xmlns:w16se="http://schemas.microsoft.com/office/word/2015/wordml/symex" xmlns:w16cid="http://schemas.microsoft.com/office/word/2016/wordml/cid" xmlns:w15="http://schemas.microsoft.com/office/word/2012/wordml" xmlns:w14="http://schemas.microsoft.com/office/word/2010/wordml" xmlns:w="http://schemas.openxmlformats.org/wordprocessingml/2006/main" xmlns:w10="urn:schemas-microsoft-com:office:word" xmlns:wp14="http://schemas.microsoft.com/office/word/2010/wordprocessingDrawing" xmlns:v="urn:schemas-microsoft-com:vml" xmlns:o="urn:schemas-microsoft-com:office:office" xmlns:am3d="http://schemas.microsoft.com/office/drawing/2017/model3d" xmlns:aink="http://schemas.microsoft.com/office/drawing/2016/ink" xmlns:mc="http://schemas.openxmlformats.org/markup-compatibility/2006" xmlns:cx8="http://schemas.microsoft.com/office/drawing/2016/5/14/chartex" xmlns:cx7="http://schemas.microsoft.com/office/drawing/2016/5/13/chartex" xmlns:cx6="http://schemas.microsoft.com/office/drawing/2016/5/12/chartex" xmlns:cx5="http://schemas.microsoft.com/office/drawing/2016/5/11/chartex" xmlns:cx4="http://schemas.microsoft.com/office/drawing/2016/5/10/chartex" xmlns:cx3="http://schemas.microsoft.com/office/drawing/2016/5/9/chartex" xmlns:cx2="http://schemas.microsoft.com/office/drawing/2015/10/21/chartex" xmlns:cx1="http://schemas.microsoft.com/office/drawing/2015/9/8/chartex" xmlns:cx="http://schemas.microsoft.com/office/drawing/2014/chartex" xmlns:wpc="http://schemas.microsoft.com/office/word/2010/wordprocessingCanvas" xmlns="" val="0"/>
                         </a:ext>
                       </a:extLst>
                     </a:blip>
@@ -3254,6 +3195,7 @@
       <w:r>
         <w:rPr>
           <w:noProof/>
+          <w:lang w:eastAsia="el-GR"/>
         </w:rPr>
         <w:drawing>
           <wp:inline distT="0" distB="0" distL="0" distR="0">
@@ -3273,10 +3215,10 @@
                     </pic:cNvPicPr>
                   </pic:nvPicPr>
                   <pic:blipFill>
-                    <a:blip r:embed="rId12">
+                    <a:blip r:embed="rId12" cstate="print">
                       <a:extLst>
                         <a:ext uri="{28A0092B-C50C-407E-A947-70E740481C1C}">
-                          <a14:useLocalDpi xmlns:a14="http://schemas.microsoft.com/office/drawing/2010/main" val="0"/>
+                          <a14:useLocalDpi xmlns:a14="http://schemas.microsoft.com/office/drawing/2010/main" xmlns:wps="http://schemas.microsoft.com/office/word/2010/wordprocessingShape" xmlns:wpi="http://schemas.microsoft.com/office/word/2010/wordprocessingInk" xmlns:wpg="http://schemas.microsoft.com/office/word/2010/wordprocessingGroup" xmlns:w16se="http://schemas.microsoft.com/office/word/2015/wordml/symex" xmlns:w16cid="http://schemas.microsoft.com/office/word/2016/wordml/cid" xmlns:w15="http://schemas.microsoft.com/office/word/2012/wordml" xmlns:w14="http://schemas.microsoft.com/office/word/2010/wordml" xmlns:w="http://schemas.openxmlformats.org/wordprocessingml/2006/main" xmlns:w10="urn:schemas-microsoft-com:office:word" xmlns:wp14="http://schemas.microsoft.com/office/word/2010/wordprocessingDrawing" xmlns:v="urn:schemas-microsoft-com:vml" xmlns:o="urn:schemas-microsoft-com:office:office" xmlns:am3d="http://schemas.microsoft.com/office/drawing/2017/model3d" xmlns:aink="http://schemas.microsoft.com/office/drawing/2016/ink" xmlns:mc="http://schemas.openxmlformats.org/markup-compatibility/2006" xmlns:cx8="http://schemas.microsoft.com/office/drawing/2016/5/14/chartex" xmlns:cx7="http://schemas.microsoft.com/office/drawing/2016/5/13/chartex" xmlns:cx6="http://schemas.microsoft.com/office/drawing/2016/5/12/chartex" xmlns:cx5="http://schemas.microsoft.com/office/drawing/2016/5/11/chartex" xmlns:cx4="http://schemas.microsoft.com/office/drawing/2016/5/10/chartex" xmlns:cx3="http://schemas.microsoft.com/office/drawing/2016/5/9/chartex" xmlns:cx2="http://schemas.microsoft.com/office/drawing/2015/10/21/chartex" xmlns:cx1="http://schemas.microsoft.com/office/drawing/2015/9/8/chartex" xmlns:cx="http://schemas.microsoft.com/office/drawing/2014/chartex" xmlns:wpc="http://schemas.microsoft.com/office/word/2010/wordprocessingCanvas" xmlns="" val="0"/>
                         </a:ext>
                       </a:extLst>
                     </a:blip>
@@ -3456,7 +3398,157 @@
           <w:sz w:val="24"/>
           <w:szCs w:val="24"/>
         </w:rPr>
-        <w:t xml:space="preserve">για την ταινία που </w:t>
+        <w:t xml:space="preserve">για την ταινία που πληκτρολογήθηκε. Το </w:t>
+      </w:r>
+      <w:r>
+        <w:rPr>
+          <w:rFonts w:ascii="Arial" w:hAnsi="Arial" w:cs="Arial"/>
+          <w:sz w:val="24"/>
+          <w:szCs w:val="24"/>
+          <w:lang w:val="en-US"/>
+        </w:rPr>
+        <w:t>submit</w:t>
+      </w:r>
+      <w:r>
+        <w:rPr>
+          <w:rFonts w:ascii="Arial" w:hAnsi="Arial" w:cs="Arial"/>
+          <w:sz w:val="24"/>
+          <w:szCs w:val="24"/>
+        </w:rPr>
+        <w:t xml:space="preserve">2 </w:t>
+      </w:r>
+      <w:r>
+        <w:rPr>
+          <w:rFonts w:ascii="Arial" w:hAnsi="Arial" w:cs="Arial"/>
+          <w:sz w:val="24"/>
+          <w:szCs w:val="24"/>
+        </w:rPr>
+        <w:t xml:space="preserve">είναι πειραματικό, δεν θα υπάρχει. Στο </w:t>
+      </w:r>
+      <w:r>
+        <w:rPr>
+          <w:rFonts w:ascii="Arial" w:hAnsi="Arial" w:cs="Arial"/>
+          <w:sz w:val="24"/>
+          <w:szCs w:val="24"/>
+        </w:rPr>
+        <w:t>“</w:t>
+      </w:r>
+      <w:r>
+        <w:rPr>
+          <w:rFonts w:ascii="Arial" w:hAnsi="Arial" w:cs="Arial"/>
+          <w:sz w:val="24"/>
+          <w:szCs w:val="24"/>
+          <w:lang w:val="en-US"/>
+        </w:rPr>
+        <w:t>popular</w:t>
+      </w:r>
+      <w:r>
+        <w:rPr>
+          <w:rFonts w:ascii="Arial" w:hAnsi="Arial" w:cs="Arial"/>
+          <w:sz w:val="24"/>
+          <w:szCs w:val="24"/>
+        </w:rPr>
+        <w:t xml:space="preserve"> </w:t>
+      </w:r>
+      <w:r>
+        <w:rPr>
+          <w:rFonts w:ascii="Arial" w:hAnsi="Arial" w:cs="Arial"/>
+          <w:sz w:val="24"/>
+          <w:szCs w:val="24"/>
+          <w:lang w:val="en-US"/>
+        </w:rPr>
+        <w:t>movies</w:t>
+      </w:r>
+      <w:r>
+        <w:rPr>
+          <w:rFonts w:ascii="Arial" w:hAnsi="Arial" w:cs="Arial"/>
+          <w:sz w:val="24"/>
+          <w:szCs w:val="24"/>
+        </w:rPr>
+        <w:t xml:space="preserve">” </w:t>
+      </w:r>
+      <w:r>
+        <w:rPr>
+          <w:rFonts w:ascii="Arial" w:hAnsi="Arial" w:cs="Arial"/>
+          <w:sz w:val="24"/>
+          <w:szCs w:val="24"/>
+        </w:rPr>
+        <w:t xml:space="preserve">θα εμφανίζονται αργότερα οι πιο δημοφιλείς ταινίες. Υπάρχει το </w:t>
+      </w:r>
+      <w:r>
+        <w:rPr>
+          <w:rFonts w:ascii="Arial" w:hAnsi="Arial" w:cs="Arial"/>
+          <w:sz w:val="24"/>
+          <w:szCs w:val="24"/>
+          <w:lang w:val="en-US"/>
+        </w:rPr>
+        <w:t>logo</w:t>
+      </w:r>
+      <w:r>
+        <w:rPr>
+          <w:rFonts w:ascii="Arial" w:hAnsi="Arial" w:cs="Arial"/>
+          <w:sz w:val="24"/>
+          <w:szCs w:val="24"/>
+        </w:rPr>
+        <w:t xml:space="preserve"> </w:t>
+      </w:r>
+      <w:r>
+        <w:rPr>
+          <w:rFonts w:ascii="Arial" w:hAnsi="Arial" w:cs="Arial"/>
+          <w:sz w:val="24"/>
+          <w:szCs w:val="24"/>
+        </w:rPr>
+        <w:t xml:space="preserve">του </w:t>
+      </w:r>
+      <w:r>
+        <w:rPr>
+          <w:rFonts w:ascii="Arial" w:hAnsi="Arial" w:cs="Arial"/>
+          <w:sz w:val="24"/>
+          <w:szCs w:val="24"/>
+          <w:lang w:val="en-US"/>
+        </w:rPr>
+        <w:t>API</w:t>
+      </w:r>
+      <w:r>
+        <w:rPr>
+          <w:rFonts w:ascii="Arial" w:hAnsi="Arial" w:cs="Arial"/>
+          <w:sz w:val="24"/>
+          <w:szCs w:val="24"/>
+        </w:rPr>
+        <w:t xml:space="preserve"> </w:t>
+      </w:r>
+      <w:r>
+        <w:rPr>
+          <w:rFonts w:ascii="Arial" w:hAnsi="Arial" w:cs="Arial"/>
+          <w:sz w:val="24"/>
+          <w:szCs w:val="24"/>
+        </w:rPr>
+        <w:t xml:space="preserve">επάνω αριστερά όπως αναφέραμε ότι είναι απαραίτητο για να χρησιμοποιούμε το </w:t>
+      </w:r>
+      <w:r>
+        <w:rPr>
+          <w:rFonts w:ascii="Arial" w:hAnsi="Arial" w:cs="Arial"/>
+          <w:sz w:val="24"/>
+          <w:szCs w:val="24"/>
+          <w:lang w:val="en-US"/>
+        </w:rPr>
+        <w:t>API</w:t>
+      </w:r>
+      <w:r>
+        <w:rPr>
+          <w:rFonts w:ascii="Arial" w:hAnsi="Arial" w:cs="Arial"/>
+          <w:sz w:val="24"/>
+          <w:szCs w:val="24"/>
+        </w:rPr>
+        <w:t xml:space="preserve"> </w:t>
+      </w:r>
+      <w:r>
+        <w:rPr>
+          <w:rFonts w:ascii="Arial" w:hAnsi="Arial" w:cs="Arial"/>
+          <w:sz w:val="24"/>
+          <w:szCs w:val="24"/>
+        </w:rPr>
+        <w:t xml:space="preserve">δωρεάν το οποίο είναι ενεργό και γίνεται πλοήγηση στην ιστοσελίδα </w:t>
       </w:r>
       <w:proofErr w:type="spellStart"/>
       <w:r>
@@ -3464,8 +3556,9 @@
           <w:rFonts w:ascii="Arial" w:hAnsi="Arial" w:cs="Arial"/>
           <w:sz w:val="24"/>
           <w:szCs w:val="24"/>
-        </w:rPr>
-        <w:t>πληκτρολογήθηκε</w:t>
+          <w:lang w:val="en-US"/>
+        </w:rPr>
+        <w:t>TMDb</w:t>
       </w:r>
       <w:proofErr w:type="spellEnd"/>
       <w:r>
@@ -3474,175 +3567,6 @@
           <w:sz w:val="24"/>
           <w:szCs w:val="24"/>
         </w:rPr>
-        <w:t xml:space="preserve">. Το </w:t>
-      </w:r>
-      <w:r>
-        <w:rPr>
-          <w:rFonts w:ascii="Arial" w:hAnsi="Arial" w:cs="Arial"/>
-          <w:sz w:val="24"/>
-          <w:szCs w:val="24"/>
-          <w:lang w:val="en-US"/>
-        </w:rPr>
-        <w:t>submit</w:t>
-      </w:r>
-      <w:r>
-        <w:rPr>
-          <w:rFonts w:ascii="Arial" w:hAnsi="Arial" w:cs="Arial"/>
-          <w:sz w:val="24"/>
-          <w:szCs w:val="24"/>
-        </w:rPr>
-        <w:t xml:space="preserve">2 </w:t>
-      </w:r>
-      <w:r>
-        <w:rPr>
-          <w:rFonts w:ascii="Arial" w:hAnsi="Arial" w:cs="Arial"/>
-          <w:sz w:val="24"/>
-          <w:szCs w:val="24"/>
-        </w:rPr>
-        <w:t xml:space="preserve">είναι πειραματικό, δεν θα υπάρχει. Στο </w:t>
-      </w:r>
-      <w:r>
-        <w:rPr>
-          <w:rFonts w:ascii="Arial" w:hAnsi="Arial" w:cs="Arial"/>
-          <w:sz w:val="24"/>
-          <w:szCs w:val="24"/>
-        </w:rPr>
-        <w:t>“</w:t>
-      </w:r>
-      <w:r>
-        <w:rPr>
-          <w:rFonts w:ascii="Arial" w:hAnsi="Arial" w:cs="Arial"/>
-          <w:sz w:val="24"/>
-          <w:szCs w:val="24"/>
-          <w:lang w:val="en-US"/>
-        </w:rPr>
-        <w:t>popular</w:t>
-      </w:r>
-      <w:r>
-        <w:rPr>
-          <w:rFonts w:ascii="Arial" w:hAnsi="Arial" w:cs="Arial"/>
-          <w:sz w:val="24"/>
-          <w:szCs w:val="24"/>
-        </w:rPr>
-        <w:t xml:space="preserve"> </w:t>
-      </w:r>
-      <w:r>
-        <w:rPr>
-          <w:rFonts w:ascii="Arial" w:hAnsi="Arial" w:cs="Arial"/>
-          <w:sz w:val="24"/>
-          <w:szCs w:val="24"/>
-          <w:lang w:val="en-US"/>
-        </w:rPr>
-        <w:t>movies</w:t>
-      </w:r>
-      <w:r>
-        <w:rPr>
-          <w:rFonts w:ascii="Arial" w:hAnsi="Arial" w:cs="Arial"/>
-          <w:sz w:val="24"/>
-          <w:szCs w:val="24"/>
-        </w:rPr>
-        <w:t xml:space="preserve">” </w:t>
-      </w:r>
-      <w:r>
-        <w:rPr>
-          <w:rFonts w:ascii="Arial" w:hAnsi="Arial" w:cs="Arial"/>
-          <w:sz w:val="24"/>
-          <w:szCs w:val="24"/>
-        </w:rPr>
-        <w:t xml:space="preserve">θα εμφανίζονται αργότερα οι πιο δημοφιλείς ταινίες. Υπάρχει το </w:t>
-      </w:r>
-      <w:r>
-        <w:rPr>
-          <w:rFonts w:ascii="Arial" w:hAnsi="Arial" w:cs="Arial"/>
-          <w:sz w:val="24"/>
-          <w:szCs w:val="24"/>
-          <w:lang w:val="en-US"/>
-        </w:rPr>
-        <w:t>logo</w:t>
-      </w:r>
-      <w:r>
-        <w:rPr>
-          <w:rFonts w:ascii="Arial" w:hAnsi="Arial" w:cs="Arial"/>
-          <w:sz w:val="24"/>
-          <w:szCs w:val="24"/>
-        </w:rPr>
-        <w:t xml:space="preserve"> </w:t>
-      </w:r>
-      <w:r>
-        <w:rPr>
-          <w:rFonts w:ascii="Arial" w:hAnsi="Arial" w:cs="Arial"/>
-          <w:sz w:val="24"/>
-          <w:szCs w:val="24"/>
-        </w:rPr>
-        <w:t xml:space="preserve">του </w:t>
-      </w:r>
-      <w:r>
-        <w:rPr>
-          <w:rFonts w:ascii="Arial" w:hAnsi="Arial" w:cs="Arial"/>
-          <w:sz w:val="24"/>
-          <w:szCs w:val="24"/>
-          <w:lang w:val="en-US"/>
-        </w:rPr>
-        <w:t>API</w:t>
-      </w:r>
-      <w:r>
-        <w:rPr>
-          <w:rFonts w:ascii="Arial" w:hAnsi="Arial" w:cs="Arial"/>
-          <w:sz w:val="24"/>
-          <w:szCs w:val="24"/>
-        </w:rPr>
-        <w:t xml:space="preserve"> </w:t>
-      </w:r>
-      <w:r>
-        <w:rPr>
-          <w:rFonts w:ascii="Arial" w:hAnsi="Arial" w:cs="Arial"/>
-          <w:sz w:val="24"/>
-          <w:szCs w:val="24"/>
-        </w:rPr>
-        <w:t xml:space="preserve">επάνω αριστερά όπως αναφέραμε ότι είναι απαραίτητο για να χρησιμοποιούμε το </w:t>
-      </w:r>
-      <w:r>
-        <w:rPr>
-          <w:rFonts w:ascii="Arial" w:hAnsi="Arial" w:cs="Arial"/>
-          <w:sz w:val="24"/>
-          <w:szCs w:val="24"/>
-          <w:lang w:val="en-US"/>
-        </w:rPr>
-        <w:t>API</w:t>
-      </w:r>
-      <w:r>
-        <w:rPr>
-          <w:rFonts w:ascii="Arial" w:hAnsi="Arial" w:cs="Arial"/>
-          <w:sz w:val="24"/>
-          <w:szCs w:val="24"/>
-        </w:rPr>
-        <w:t xml:space="preserve"> </w:t>
-      </w:r>
-      <w:r>
-        <w:rPr>
-          <w:rFonts w:ascii="Arial" w:hAnsi="Arial" w:cs="Arial"/>
-          <w:sz w:val="24"/>
-          <w:szCs w:val="24"/>
-        </w:rPr>
-        <w:t xml:space="preserve">δωρεάν το οποίο είναι ενεργό και γίνεται πλοήγηση στην ιστοσελίδα </w:t>
-      </w:r>
-      <w:proofErr w:type="spellStart"/>
-      <w:r>
-        <w:rPr>
-          <w:rFonts w:ascii="Arial" w:hAnsi="Arial" w:cs="Arial"/>
-          <w:sz w:val="24"/>
-          <w:szCs w:val="24"/>
-          <w:lang w:val="en-US"/>
-        </w:rPr>
-        <w:t>TMDb</w:t>
-      </w:r>
-      <w:proofErr w:type="spellEnd"/>
-      <w:r>
-        <w:rPr>
-          <w:rFonts w:ascii="Arial" w:hAnsi="Arial" w:cs="Arial"/>
-          <w:sz w:val="24"/>
-          <w:szCs w:val="24"/>
-        </w:rPr>
         <w:t xml:space="preserve"> σε νέο παράθυρο.</w:t>
       </w:r>
     </w:p>
@@ -3658,6 +3582,7 @@
       <w:r>
         <w:rPr>
           <w:noProof/>
+          <w:lang w:eastAsia="el-GR"/>
         </w:rPr>
         <w:drawing>
           <wp:inline distT="0" distB="0" distL="0" distR="0">
@@ -3680,7 +3605,7 @@
                     <a:blip r:embed="rId13" cstate="print">
                       <a:extLst>
                         <a:ext uri="{28A0092B-C50C-407E-A947-70E740481C1C}">
-                          <a14:useLocalDpi xmlns:a14="http://schemas.microsoft.com/office/drawing/2010/main" val="0"/>
+                          <a14:useLocalDpi xmlns:a14="http://schemas.microsoft.com/office/drawing/2010/main" xmlns:wps="http://schemas.microsoft.com/office/word/2010/wordprocessingShape" xmlns:wpi="http://schemas.microsoft.com/office/word/2010/wordprocessingInk" xmlns:wpg="http://schemas.microsoft.com/office/word/2010/wordprocessingGroup" xmlns:w16se="http://schemas.microsoft.com/office/word/2015/wordml/symex" xmlns:w16cid="http://schemas.microsoft.com/office/word/2016/wordml/cid" xmlns:w15="http://schemas.microsoft.com/office/word/2012/wordml" xmlns:w14="http://schemas.microsoft.com/office/word/2010/wordml" xmlns:w="http://schemas.openxmlformats.org/wordprocessingml/2006/main" xmlns:w10="urn:schemas-microsoft-com:office:word" xmlns:wp14="http://schemas.microsoft.com/office/word/2010/wordprocessingDrawing" xmlns:v="urn:schemas-microsoft-com:vml" xmlns:o="urn:schemas-microsoft-com:office:office" xmlns:am3d="http://schemas.microsoft.com/office/drawing/2017/model3d" xmlns:aink="http://schemas.microsoft.com/office/drawing/2016/ink" xmlns:mc="http://schemas.openxmlformats.org/markup-compatibility/2006" xmlns:cx8="http://schemas.microsoft.com/office/drawing/2016/5/14/chartex" xmlns:cx7="http://schemas.microsoft.com/office/drawing/2016/5/13/chartex" xmlns:cx6="http://schemas.microsoft.com/office/drawing/2016/5/12/chartex" xmlns:cx5="http://schemas.microsoft.com/office/drawing/2016/5/11/chartex" xmlns:cx4="http://schemas.microsoft.com/office/drawing/2016/5/10/chartex" xmlns:cx3="http://schemas.microsoft.com/office/drawing/2016/5/9/chartex" xmlns:cx2="http://schemas.microsoft.com/office/drawing/2015/10/21/chartex" xmlns:cx1="http://schemas.microsoft.com/office/drawing/2015/9/8/chartex" xmlns:cx="http://schemas.microsoft.com/office/drawing/2014/chartex" xmlns:wpc="http://schemas.microsoft.com/office/word/2010/wordprocessingCanvas" xmlns="" val="0"/>
                         </a:ext>
                       </a:extLst>
                     </a:blip>
@@ -3747,6 +3672,7 @@
       <w:r>
         <w:rPr>
           <w:noProof/>
+          <w:lang w:eastAsia="el-GR"/>
         </w:rPr>
         <w:drawing>
           <wp:inline distT="0" distB="0" distL="0" distR="0">
@@ -3766,10 +3692,10 @@
                     </pic:cNvPicPr>
                   </pic:nvPicPr>
                   <pic:blipFill>
-                    <a:blip r:embed="rId14">
+                    <a:blip r:embed="rId14" cstate="print">
                       <a:extLst>
                         <a:ext uri="{28A0092B-C50C-407E-A947-70E740481C1C}">
-                          <a14:useLocalDpi xmlns:a14="http://schemas.microsoft.com/office/drawing/2010/main" val="0"/>
+                          <a14:useLocalDpi xmlns:a14="http://schemas.microsoft.com/office/drawing/2010/main" xmlns:wps="http://schemas.microsoft.com/office/word/2010/wordprocessingShape" xmlns:wpi="http://schemas.microsoft.com/office/word/2010/wordprocessingInk" xmlns:wpg="http://schemas.microsoft.com/office/word/2010/wordprocessingGroup" xmlns:w16se="http://schemas.microsoft.com/office/word/2015/wordml/symex" xmlns:w16cid="http://schemas.microsoft.com/office/word/2016/wordml/cid" xmlns:w15="http://schemas.microsoft.com/office/word/2012/wordml" xmlns:w14="http://schemas.microsoft.com/office/word/2010/wordml" xmlns:w="http://schemas.openxmlformats.org/wordprocessingml/2006/main" xmlns:w10="urn:schemas-microsoft-com:office:word" xmlns:wp14="http://schemas.microsoft.com/office/word/2010/wordprocessingDrawing" xmlns:v="urn:schemas-microsoft-com:vml" xmlns:o="urn:schemas-microsoft-com:office:office" xmlns:am3d="http://schemas.microsoft.com/office/drawing/2017/model3d" xmlns:aink="http://schemas.microsoft.com/office/drawing/2016/ink" xmlns:mc="http://schemas.openxmlformats.org/markup-compatibility/2006" xmlns:cx8="http://schemas.microsoft.com/office/drawing/2016/5/14/chartex" xmlns:cx7="http://schemas.microsoft.com/office/drawing/2016/5/13/chartex" xmlns:cx6="http://schemas.microsoft.com/office/drawing/2016/5/12/chartex" xmlns:cx5="http://schemas.microsoft.com/office/drawing/2016/5/11/chartex" xmlns:cx4="http://schemas.microsoft.com/office/drawing/2016/5/10/chartex" xmlns:cx3="http://schemas.microsoft.com/office/drawing/2016/5/9/chartex" xmlns:cx2="http://schemas.microsoft.com/office/drawing/2015/10/21/chartex" xmlns:cx1="http://schemas.microsoft.com/office/drawing/2015/9/8/chartex" xmlns:cx="http://schemas.microsoft.com/office/drawing/2014/chartex" xmlns:wpc="http://schemas.microsoft.com/office/word/2010/wordprocessingCanvas" xmlns="" val="0"/>
                         </a:ext>
                       </a:extLst>
                     </a:blip>
@@ -3810,6 +3736,7 @@
       <w:r>
         <w:rPr>
           <w:noProof/>
+          <w:lang w:eastAsia="el-GR"/>
         </w:rPr>
         <w:lastRenderedPageBreak/>
         <w:drawing>
@@ -3830,10 +3757,10 @@
                     </pic:cNvPicPr>
                   </pic:nvPicPr>
                   <pic:blipFill>
-                    <a:blip r:embed="rId15">
+                    <a:blip r:embed="rId15" cstate="print">
                       <a:extLst>
                         <a:ext uri="{28A0092B-C50C-407E-A947-70E740481C1C}">
-                          <a14:useLocalDpi xmlns:a14="http://schemas.microsoft.com/office/drawing/2010/main" val="0"/>
+                          <a14:useLocalDpi xmlns:a14="http://schemas.microsoft.com/office/drawing/2010/main" xmlns:wps="http://schemas.microsoft.com/office/word/2010/wordprocessingShape" xmlns:wpi="http://schemas.microsoft.com/office/word/2010/wordprocessingInk" xmlns:wpg="http://schemas.microsoft.com/office/word/2010/wordprocessingGroup" xmlns:w16se="http://schemas.microsoft.com/office/word/2015/wordml/symex" xmlns:w16cid="http://schemas.microsoft.com/office/word/2016/wordml/cid" xmlns:w15="http://schemas.microsoft.com/office/word/2012/wordml" xmlns:w14="http://schemas.microsoft.com/office/word/2010/wordml" xmlns:w="http://schemas.openxmlformats.org/wordprocessingml/2006/main" xmlns:w10="urn:schemas-microsoft-com:office:word" xmlns:wp14="http://schemas.microsoft.com/office/word/2010/wordprocessingDrawing" xmlns:v="urn:schemas-microsoft-com:vml" xmlns:o="urn:schemas-microsoft-com:office:office" xmlns:am3d="http://schemas.microsoft.com/office/drawing/2017/model3d" xmlns:aink="http://schemas.microsoft.com/office/drawing/2016/ink" xmlns:mc="http://schemas.openxmlformats.org/markup-compatibility/2006" xmlns:cx8="http://schemas.microsoft.com/office/drawing/2016/5/14/chartex" xmlns:cx7="http://schemas.microsoft.com/office/drawing/2016/5/13/chartex" xmlns:cx6="http://schemas.microsoft.com/office/drawing/2016/5/12/chartex" xmlns:cx5="http://schemas.microsoft.com/office/drawing/2016/5/11/chartex" xmlns:cx4="http://schemas.microsoft.com/office/drawing/2016/5/10/chartex" xmlns:cx3="http://schemas.microsoft.com/office/drawing/2016/5/9/chartex" xmlns:cx2="http://schemas.microsoft.com/office/drawing/2015/10/21/chartex" xmlns:cx1="http://schemas.microsoft.com/office/drawing/2015/9/8/chartex" xmlns:cx="http://schemas.microsoft.com/office/drawing/2014/chartex" xmlns:wpc="http://schemas.microsoft.com/office/word/2010/wordprocessingCanvas" xmlns="" val="0"/>
                         </a:ext>
                       </a:extLst>
                     </a:blip>
@@ -3876,6 +3803,7 @@
       <w:r>
         <w:rPr>
           <w:noProof/>
+          <w:lang w:eastAsia="el-GR"/>
         </w:rPr>
         <w:drawing>
           <wp:anchor distT="0" distB="0" distL="114300" distR="114300" simplePos="0" relativeHeight="251658752" behindDoc="1" locked="0" layoutInCell="1" allowOverlap="1">
@@ -3906,7 +3834,7 @@
                     <a:blip r:embed="rId16" cstate="print">
                       <a:extLst>
                         <a:ext uri="{28A0092B-C50C-407E-A947-70E740481C1C}">
-                          <a14:useLocalDpi xmlns:a14="http://schemas.microsoft.com/office/drawing/2010/main" val="0"/>
+                          <a14:useLocalDpi xmlns:a14="http://schemas.microsoft.com/office/drawing/2010/main" xmlns:wps="http://schemas.microsoft.com/office/word/2010/wordprocessingShape" xmlns:wpi="http://schemas.microsoft.com/office/word/2010/wordprocessingInk" xmlns:wpg="http://schemas.microsoft.com/office/word/2010/wordprocessingGroup" xmlns:w16se="http://schemas.microsoft.com/office/word/2015/wordml/symex" xmlns:w16cid="http://schemas.microsoft.com/office/word/2016/wordml/cid" xmlns:w15="http://schemas.microsoft.com/office/word/2012/wordml" xmlns:w14="http://schemas.microsoft.com/office/word/2010/wordml" xmlns:w="http://schemas.openxmlformats.org/wordprocessingml/2006/main" xmlns:w10="urn:schemas-microsoft-com:office:word" xmlns:wp14="http://schemas.microsoft.com/office/word/2010/wordprocessingDrawing" xmlns:v="urn:schemas-microsoft-com:vml" xmlns:o="urn:schemas-microsoft-com:office:office" xmlns:am3d="http://schemas.microsoft.com/office/drawing/2017/model3d" xmlns:aink="http://schemas.microsoft.com/office/drawing/2016/ink" xmlns:mc="http://schemas.openxmlformats.org/markup-compatibility/2006" xmlns:cx8="http://schemas.microsoft.com/office/drawing/2016/5/14/chartex" xmlns:cx7="http://schemas.microsoft.com/office/drawing/2016/5/13/chartex" xmlns:cx6="http://schemas.microsoft.com/office/drawing/2016/5/12/chartex" xmlns:cx5="http://schemas.microsoft.com/office/drawing/2016/5/11/chartex" xmlns:cx4="http://schemas.microsoft.com/office/drawing/2016/5/10/chartex" xmlns:cx3="http://schemas.microsoft.com/office/drawing/2016/5/9/chartex" xmlns:cx2="http://schemas.microsoft.com/office/drawing/2015/10/21/chartex" xmlns:cx1="http://schemas.microsoft.com/office/drawing/2015/9/8/chartex" xmlns:cx="http://schemas.microsoft.com/office/drawing/2014/chartex" xmlns:wpc="http://schemas.microsoft.com/office/word/2010/wordprocessingCanvas" xmlns="" val="0"/>
                         </a:ext>
                       </a:extLst>
                     </a:blip>
@@ -3931,12 +3859,6 @@
                 </pic:pic>
               </a:graphicData>
             </a:graphic>
-            <wp14:sizeRelH relativeFrom="margin">
-              <wp14:pctWidth>0</wp14:pctWidth>
-            </wp14:sizeRelH>
-            <wp14:sizeRelV relativeFrom="margin">
-              <wp14:pctHeight>0</wp14:pctHeight>
-            </wp14:sizeRelV>
           </wp:anchor>
         </w:drawing>
       </w:r>
@@ -4059,8 +3981,8 @@
 </file>
 
 <file path=word/numbering.xml><?xml version="1.0" encoding="utf-8"?>
-<w:numbering xmlns:wpc="http://schemas.microsoft.com/office/word/2010/wordprocessingCanvas" xmlns:cx="http://schemas.microsoft.com/office/drawing/2014/chartex" xmlns:cx1="http://schemas.microsoft.com/office/drawing/2015/9/8/chartex" xmlns:cx2="http://schemas.microsoft.com/office/drawing/2015/10/21/chartex" xmlns:cx3="http://schemas.microsoft.com/office/drawing/2016/5/9/chartex" xmlns:cx4="http://schemas.microsoft.com/office/drawing/2016/5/10/chartex" xmlns:cx5="http://schemas.microsoft.com/office/drawing/2016/5/11/chartex" xmlns:cx6="http://schemas.microsoft.com/office/drawing/2016/5/12/chartex" xmlns:cx7="http://schemas.microsoft.com/office/drawing/2016/5/13/chartex" xmlns:cx8="http://schemas.microsoft.com/office/drawing/2016/5/14/chartex" xmlns:mc="http://schemas.openxmlformats.org/markup-compatibility/2006" xmlns:aink="http://schemas.microsoft.com/office/drawing/2016/ink" xmlns:am3d="http://schemas.microsoft.com/office/drawing/2017/model3d" xmlns:o="urn:schemas-microsoft-com:office:office" xmlns:r="http://schemas.openxmlformats.org/officeDocument/2006/relationships" xmlns:m="http://schemas.openxmlformats.org/officeDocument/2006/math" xmlns:v="urn:schemas-microsoft-com:vml" xmlns:wp14="http://schemas.microsoft.com/office/word/2010/wordprocessingDrawing" xmlns:wp="http://schemas.openxmlformats.org/drawingml/2006/wordprocessingDrawing" xmlns:w10="urn:schemas-microsoft-com:office:word" xmlns:w="http://schemas.openxmlformats.org/wordprocessingml/2006/main" xmlns:w14="http://schemas.microsoft.com/office/word/2010/wordml" xmlns:w15="http://schemas.microsoft.com/office/word/2012/wordml" xmlns:w16cid="http://schemas.microsoft.com/office/word/2016/wordml/cid" xmlns:w16se="http://schemas.microsoft.com/office/word/2015/wordml/symex" xmlns:wpg="http://schemas.microsoft.com/office/word/2010/wordprocessingGroup" xmlns:wpi="http://schemas.microsoft.com/office/word/2010/wordprocessingInk" xmlns:wne="http://schemas.microsoft.com/office/word/2006/wordml" xmlns:wps="http://schemas.microsoft.com/office/word/2010/wordprocessingShape" mc:Ignorable="w14 w15 w16se w16cid wp14">
-  <w:abstractNum w:abstractNumId="0" w15:restartNumberingAfterBreak="0">
+<w:numbering xmlns:ve="http://schemas.openxmlformats.org/markup-compatibility/2006" xmlns:o="urn:schemas-microsoft-com:office:office" xmlns:r="http://schemas.openxmlformats.org/officeDocument/2006/relationships" xmlns:m="http://schemas.openxmlformats.org/officeDocument/2006/math" xmlns:v="urn:schemas-microsoft-com:vml" xmlns:wp="http://schemas.openxmlformats.org/drawingml/2006/wordprocessingDrawing" xmlns:w10="urn:schemas-microsoft-com:office:word" xmlns:w="http://schemas.openxmlformats.org/wordprocessingml/2006/main" xmlns:wne="http://schemas.microsoft.com/office/word/2006/wordml">
+  <w:abstractNum w:abstractNumId="0">
     <w:nsid w:val="265A0FC4"/>
     <w:multiLevelType w:val="hybridMultilevel"/>
     <w:tmpl w:val="A1A4BAA0"/>
@@ -4156,7 +4078,7 @@
 </file>
 
 <file path=word/styles.xml><?xml version="1.0" encoding="utf-8"?>
-<w:styles xmlns:mc="http://schemas.openxmlformats.org/markup-compatibility/2006" xmlns:r="http://schemas.openxmlformats.org/officeDocument/2006/relationships" xmlns:w="http://schemas.openxmlformats.org/wordprocessingml/2006/main" xmlns:w14="http://schemas.microsoft.com/office/word/2010/wordml" xmlns:w15="http://schemas.microsoft.com/office/word/2012/wordml" xmlns:w16cid="http://schemas.microsoft.com/office/word/2016/wordml/cid" xmlns:w16se="http://schemas.microsoft.com/office/word/2015/wordml/symex" mc:Ignorable="w14 w15 w16se w16cid">
+<w:styles xmlns:r="http://schemas.openxmlformats.org/officeDocument/2006/relationships" xmlns:w="http://schemas.openxmlformats.org/wordprocessingml/2006/main">
   <w:docDefaults>
     <w:rPrDefault>
       <w:rPr>
@@ -4173,382 +4095,145 @@
       </w:pPr>
     </w:pPrDefault>
   </w:docDefaults>
-  <w:latentStyles w:defLockedState="0" w:defUIPriority="99" w:defSemiHidden="0" w:defUnhideWhenUsed="0" w:defQFormat="0" w:count="375">
-    <w:lsdException w:name="Normal" w:uiPriority="0" w:qFormat="1"/>
-    <w:lsdException w:name="heading 1" w:uiPriority="9" w:qFormat="1"/>
-    <w:lsdException w:name="heading 2" w:semiHidden="1" w:uiPriority="9" w:unhideWhenUsed="1" w:qFormat="1"/>
-    <w:lsdException w:name="heading 3" w:semiHidden="1" w:uiPriority="9" w:unhideWhenUsed="1" w:qFormat="1"/>
-    <w:lsdException w:name="heading 4" w:semiHidden="1" w:uiPriority="9" w:unhideWhenUsed="1" w:qFormat="1"/>
-    <w:lsdException w:name="heading 5" w:semiHidden="1" w:uiPriority="9" w:unhideWhenUsed="1" w:qFormat="1"/>
-    <w:lsdException w:name="heading 6" w:semiHidden="1" w:uiPriority="9" w:unhideWhenUsed="1" w:qFormat="1"/>
-    <w:lsdException w:name="heading 7" w:semiHidden="1" w:uiPriority="9" w:unhideWhenUsed="1" w:qFormat="1"/>
-    <w:lsdException w:name="heading 8" w:semiHidden="1" w:uiPriority="9" w:unhideWhenUsed="1" w:qFormat="1"/>
-    <w:lsdException w:name="heading 9" w:semiHidden="1" w:uiPriority="9" w:unhideWhenUsed="1" w:qFormat="1"/>
-    <w:lsdException w:name="index 1" w:semiHidden="1" w:unhideWhenUsed="1"/>
-    <w:lsdException w:name="index 2" w:semiHidden="1" w:unhideWhenUsed="1"/>
-    <w:lsdException w:name="index 3" w:semiHidden="1" w:unhideWhenUsed="1"/>
-    <w:lsdException w:name="index 4" w:semiHidden="1" w:unhideWhenUsed="1"/>
-    <w:lsdException w:name="index 5" w:semiHidden="1" w:unhideWhenUsed="1"/>
-    <w:lsdException w:name="index 6" w:semiHidden="1" w:unhideWhenUsed="1"/>
-    <w:lsdException w:name="index 7" w:semiHidden="1" w:unhideWhenUsed="1"/>
-    <w:lsdException w:name="index 8" w:semiHidden="1" w:unhideWhenUsed="1"/>
-    <w:lsdException w:name="index 9" w:semiHidden="1" w:unhideWhenUsed="1"/>
-    <w:lsdException w:name="toc 1" w:semiHidden="1" w:uiPriority="39" w:unhideWhenUsed="1"/>
-    <w:lsdException w:name="toc 2" w:semiHidden="1" w:uiPriority="39" w:unhideWhenUsed="1"/>
-    <w:lsdException w:name="toc 3" w:semiHidden="1" w:uiPriority="39" w:unhideWhenUsed="1"/>
-    <w:lsdException w:name="toc 4" w:semiHidden="1" w:uiPriority="39" w:unhideWhenUsed="1"/>
-    <w:lsdException w:name="toc 5" w:semiHidden="1" w:uiPriority="39" w:unhideWhenUsed="1"/>
-    <w:lsdException w:name="toc 6" w:semiHidden="1" w:uiPriority="39" w:unhideWhenUsed="1"/>
-    <w:lsdException w:name="toc 7" w:semiHidden="1" w:uiPriority="39" w:unhideWhenUsed="1"/>
-    <w:lsdException w:name="toc 8" w:semiHidden="1" w:uiPriority="39" w:unhideWhenUsed="1"/>
-    <w:lsdException w:name="toc 9" w:semiHidden="1" w:uiPriority="39" w:unhideWhenUsed="1"/>
-    <w:lsdException w:name="Normal Indent" w:semiHidden="1" w:unhideWhenUsed="1"/>
-    <w:lsdException w:name="footnote text" w:semiHidden="1" w:unhideWhenUsed="1"/>
-    <w:lsdException w:name="annotation text" w:semiHidden="1" w:unhideWhenUsed="1"/>
-    <w:lsdException w:name="header" w:semiHidden="1" w:unhideWhenUsed="1"/>
-    <w:lsdException w:name="footer" w:semiHidden="1" w:unhideWhenUsed="1"/>
-    <w:lsdException w:name="index heading" w:semiHidden="1" w:unhideWhenUsed="1"/>
-    <w:lsdException w:name="caption" w:semiHidden="1" w:uiPriority="35" w:unhideWhenUsed="1" w:qFormat="1"/>
-    <w:lsdException w:name="table of figures" w:semiHidden="1" w:unhideWhenUsed="1"/>
-    <w:lsdException w:name="envelope address" w:semiHidden="1" w:unhideWhenUsed="1"/>
-    <w:lsdException w:name="envelope return" w:semiHidden="1" w:unhideWhenUsed="1"/>
-    <w:lsdException w:name="footnote reference" w:semiHidden="1" w:unhideWhenUsed="1"/>
-    <w:lsdException w:name="annotation reference" w:semiHidden="1" w:unhideWhenUsed="1"/>
-    <w:lsdException w:name="line number" w:semiHidden="1" w:unhideWhenUsed="1"/>
-    <w:lsdException w:name="page number" w:semiHidden="1" w:unhideWhenUsed="1"/>
-    <w:lsdException w:name="endnote reference" w:semiHidden="1" w:unhideWhenUsed="1"/>
-    <w:lsdException w:name="endnote text" w:semiHidden="1" w:unhideWhenUsed="1"/>
-    <w:lsdException w:name="table of authorities" w:semiHidden="1" w:unhideWhenUsed="1"/>
-    <w:lsdException w:name="macro" w:semiHidden="1" w:unhideWhenUsed="1"/>
-    <w:lsdException w:name="toa heading" w:semiHidden="1" w:unhideWhenUsed="1"/>
-    <w:lsdException w:name="List" w:semiHidden="1" w:unhideWhenUsed="1"/>
-    <w:lsdException w:name="List Bullet" w:semiHidden="1" w:unhideWhenUsed="1"/>
-    <w:lsdException w:name="List Number" w:semiHidden="1" w:unhideWhenUsed="1"/>
-    <w:lsdException w:name="List 2" w:semiHidden="1" w:unhideWhenUsed="1"/>
-    <w:lsdException w:name="List 3" w:semiHidden="1" w:unhideWhenUsed="1"/>
-    <w:lsdException w:name="List 4" w:semiHidden="1" w:unhideWhenUsed="1"/>
-    <w:lsdException w:name="List 5" w:semiHidden="1" w:unhideWhenUsed="1"/>
-    <w:lsdException w:name="List Bullet 2" w:semiHidden="1" w:unhideWhenUsed="1"/>
-    <w:lsdException w:name="List Bullet 3" w:semiHidden="1" w:unhideWhenUsed="1"/>
-    <w:lsdException w:name="List Bullet 4" w:semiHidden="1" w:unhideWhenUsed="1"/>
-    <w:lsdException w:name="List Bullet 5" w:semiHidden="1" w:unhideWhenUsed="1"/>
-    <w:lsdException w:name="List Number 2" w:semiHidden="1" w:unhideWhenUsed="1"/>
-    <w:lsdException w:name="List Number 3" w:semiHidden="1" w:unhideWhenUsed="1"/>
-    <w:lsdException w:name="List Number 4" w:semiHidden="1" w:unhideWhenUsed="1"/>
-    <w:lsdException w:name="List Number 5" w:semiHidden="1" w:unhideWhenUsed="1"/>
-    <w:lsdException w:name="Title" w:uiPriority="10" w:qFormat="1"/>
-    <w:lsdException w:name="Closing" w:semiHidden="1" w:unhideWhenUsed="1"/>
-    <w:lsdException w:name="Signature" w:semiHidden="1" w:unhideWhenUsed="1"/>
-    <w:lsdException w:name="Default Paragraph Font" w:semiHidden="1" w:uiPriority="1" w:unhideWhenUsed="1"/>
-    <w:lsdException w:name="Body Text" w:semiHidden="1" w:uiPriority="0" w:unhideWhenUsed="1"/>
-    <w:lsdException w:name="Body Text Indent" w:semiHidden="1" w:unhideWhenUsed="1"/>
-    <w:lsdException w:name="List Continue" w:semiHidden="1" w:unhideWhenUsed="1"/>
-    <w:lsdException w:name="List Continue 2" w:semiHidden="1" w:unhideWhenUsed="1"/>
-    <w:lsdException w:name="List Continue 3" w:semiHidden="1" w:unhideWhenUsed="1"/>
-    <w:lsdException w:name="List Continue 4" w:semiHidden="1" w:unhideWhenUsed="1"/>
-    <w:lsdException w:name="List Continue 5" w:semiHidden="1" w:unhideWhenUsed="1"/>
-    <w:lsdException w:name="Message Header" w:semiHidden="1" w:unhideWhenUsed="1"/>
-    <w:lsdException w:name="Subtitle" w:uiPriority="11" w:qFormat="1"/>
-    <w:lsdException w:name="Salutation" w:semiHidden="1" w:unhideWhenUsed="1"/>
-    <w:lsdException w:name="Date" w:semiHidden="1" w:unhideWhenUsed="1"/>
-    <w:lsdException w:name="Body Text First Indent" w:semiHidden="1" w:unhideWhenUsed="1"/>
-    <w:lsdException w:name="Body Text First Indent 2" w:semiHidden="1" w:unhideWhenUsed="1"/>
-    <w:lsdException w:name="Note Heading" w:semiHidden="1" w:unhideWhenUsed="1"/>
-    <w:lsdException w:name="Body Text 2" w:semiHidden="1" w:unhideWhenUsed="1"/>
-    <w:lsdException w:name="Body Text 3" w:semiHidden="1" w:unhideWhenUsed="1"/>
-    <w:lsdException w:name="Body Text Indent 2" w:semiHidden="1" w:unhideWhenUsed="1"/>
-    <w:lsdException w:name="Body Text Indent 3" w:semiHidden="1" w:unhideWhenUsed="1"/>
-    <w:lsdException w:name="Block Text" w:semiHidden="1" w:unhideWhenUsed="1"/>
-    <w:lsdException w:name="Hyperlink" w:semiHidden="1" w:unhideWhenUsed="1"/>
-    <w:lsdException w:name="FollowedHyperlink" w:semiHidden="1" w:unhideWhenUsed="1"/>
-    <w:lsdException w:name="Strong" w:uiPriority="22" w:qFormat="1"/>
-    <w:lsdException w:name="Emphasis" w:uiPriority="20" w:qFormat="1"/>
-    <w:lsdException w:name="Document Map" w:semiHidden="1" w:unhideWhenUsed="1"/>
-    <w:lsdException w:name="Plain Text" w:semiHidden="1" w:unhideWhenUsed="1"/>
-    <w:lsdException w:name="E-mail Signature" w:semiHidden="1" w:unhideWhenUsed="1"/>
-    <w:lsdException w:name="HTML Top of Form" w:semiHidden="1" w:unhideWhenUsed="1"/>
-    <w:lsdException w:name="HTML Bottom of Form" w:semiHidden="1" w:unhideWhenUsed="1"/>
-    <w:lsdException w:name="Normal (Web)" w:semiHidden="1" w:unhideWhenUsed="1"/>
-    <w:lsdException w:name="HTML Acronym" w:semiHidden="1" w:unhideWhenUsed="1"/>
-    <w:lsdException w:name="HTML Address" w:semiHidden="1" w:unhideWhenUsed="1"/>
-    <w:lsdException w:name="HTML Cite" w:semiHidden="1" w:unhideWhenUsed="1"/>
-    <w:lsdException w:name="HTML Code" w:semiHidden="1" w:unhideWhenUsed="1"/>
-    <w:lsdException w:name="HTML Definition" w:semiHidden="1" w:unhideWhenUsed="1"/>
-    <w:lsdException w:name="HTML Keyboard" w:semiHidden="1" w:unhideWhenUsed="1"/>
-    <w:lsdException w:name="HTML Preformatted" w:semiHidden="1" w:unhideWhenUsed="1"/>
-    <w:lsdException w:name="HTML Sample" w:semiHidden="1" w:unhideWhenUsed="1"/>
-    <w:lsdException w:name="HTML Typewriter" w:semiHidden="1" w:unhideWhenUsed="1"/>
-    <w:lsdException w:name="HTML Variable" w:semiHidden="1" w:unhideWhenUsed="1"/>
-    <w:lsdException w:name="Normal Table" w:semiHidden="1" w:unhideWhenUsed="1"/>
-    <w:lsdException w:name="annotation subject" w:semiHidden="1" w:unhideWhenUsed="1"/>
-    <w:lsdException w:name="No List" w:semiHidden="1" w:unhideWhenUsed="1"/>
-    <w:lsdException w:name="Outline List 1" w:semiHidden="1" w:unhideWhenUsed="1"/>
-    <w:lsdException w:name="Outline List 2" w:semiHidden="1" w:unhideWhenUsed="1"/>
-    <w:lsdException w:name="Outline List 3" w:semiHidden="1" w:unhideWhenUsed="1"/>
-    <w:lsdException w:name="Table Simple 1" w:semiHidden="1" w:unhideWhenUsed="1"/>
-    <w:lsdException w:name="Table Simple 2" w:semiHidden="1" w:unhideWhenUsed="1"/>
-    <w:lsdException w:name="Table Simple 3" w:semiHidden="1" w:unhideWhenUsed="1"/>
-    <w:lsdException w:name="Table Classic 1" w:semiHidden="1" w:unhideWhenUsed="1"/>
-    <w:lsdException w:name="Table Classic 2" w:semiHidden="1" w:unhideWhenUsed="1"/>
-    <w:lsdException w:name="Table Classic 3" w:semiHidden="1" w:unhideWhenUsed="1"/>
-    <w:lsdException w:name="Table Classic 4" w:semiHidden="1" w:unhideWhenUsed="1"/>
-    <w:lsdException w:name="Table Colorful 1" w:semiHidden="1" w:unhideWhenUsed="1"/>
-    <w:lsdException w:name="Table Colorful 2" w:semiHidden="1" w:unhideWhenUsed="1"/>
-    <w:lsdException w:name="Table Colorful 3" w:semiHidden="1" w:unhideWhenUsed="1"/>
-    <w:lsdException w:name="Table Columns 1" w:semiHidden="1" w:unhideWhenUsed="1"/>
-    <w:lsdException w:name="Table Columns 2" w:semiHidden="1" w:unhideWhenUsed="1"/>
-    <w:lsdException w:name="Table Columns 3" w:semiHidden="1" w:unhideWhenUsed="1"/>
-    <w:lsdException w:name="Table Columns 4" w:semiHidden="1" w:unhideWhenUsed="1"/>
-    <w:lsdException w:name="Table Columns 5" w:semiHidden="1" w:unhideWhenUsed="1"/>
-    <w:lsdException w:name="Table Grid 1" w:semiHidden="1" w:unhideWhenUsed="1"/>
-    <w:lsdException w:name="Table Grid 2" w:semiHidden="1" w:unhideWhenUsed="1"/>
-    <w:lsdException w:name="Table Grid 3" w:semiHidden="1" w:unhideWhenUsed="1"/>
-    <w:lsdException w:name="Table Grid 4" w:semiHidden="1" w:unhideWhenUsed="1"/>
-    <w:lsdException w:name="Table Grid 5" w:semiHidden="1" w:unhideWhenUsed="1"/>
-    <w:lsdException w:name="Table Grid 6" w:semiHidden="1" w:unhideWhenUsed="1"/>
-    <w:lsdException w:name="Table Grid 7" w:semiHidden="1" w:unhideWhenUsed="1"/>
-    <w:lsdException w:name="Table Grid 8" w:semiHidden="1" w:unhideWhenUsed="1"/>
-    <w:lsdException w:name="Table List 1" w:semiHidden="1" w:unhideWhenUsed="1"/>
-    <w:lsdException w:name="Table List 2" w:semiHidden="1" w:unhideWhenUsed="1"/>
-    <w:lsdException w:name="Table List 3" w:semiHidden="1" w:unhideWhenUsed="1"/>
-    <w:lsdException w:name="Table List 4" w:semiHidden="1" w:unhideWhenUsed="1"/>
-    <w:lsdException w:name="Table List 5" w:semiHidden="1" w:unhideWhenUsed="1"/>
-    <w:lsdException w:name="Table List 6" w:semiHidden="1" w:unhideWhenUsed="1"/>
-    <w:lsdException w:name="Table List 7" w:semiHidden="1" w:unhideWhenUsed="1"/>
-    <w:lsdException w:name="Table List 8" w:semiHidden="1" w:unhideWhenUsed="1"/>
-    <w:lsdException w:name="Table 3D effects 1" w:semiHidden="1" w:unhideWhenUsed="1"/>
-    <w:lsdException w:name="Table 3D effects 2" w:semiHidden="1" w:unhideWhenUsed="1"/>
-    <w:lsdException w:name="Table 3D effects 3" w:semiHidden="1" w:unhideWhenUsed="1"/>
-    <w:lsdException w:name="Table Contemporary" w:semiHidden="1" w:unhideWhenUsed="1"/>
-    <w:lsdException w:name="Table Elegant" w:semiHidden="1" w:unhideWhenUsed="1"/>
-    <w:lsdException w:name="Table Professional" w:semiHidden="1" w:unhideWhenUsed="1"/>
-    <w:lsdException w:name="Table Subtle 1" w:semiHidden="1" w:unhideWhenUsed="1"/>
-    <w:lsdException w:name="Table Subtle 2" w:semiHidden="1" w:unhideWhenUsed="1"/>
-    <w:lsdException w:name="Table Web 1" w:semiHidden="1" w:unhideWhenUsed="1"/>
-    <w:lsdException w:name="Table Web 2" w:semiHidden="1" w:unhideWhenUsed="1"/>
-    <w:lsdException w:name="Table Web 3" w:semiHidden="1" w:unhideWhenUsed="1"/>
-    <w:lsdException w:name="Balloon Text" w:semiHidden="1" w:unhideWhenUsed="1"/>
-    <w:lsdException w:name="Table Grid" w:uiPriority="59"/>
-    <w:lsdException w:name="Table Theme" w:semiHidden="1" w:unhideWhenUsed="1"/>
-    <w:lsdException w:name="Placeholder Text" w:semiHidden="1"/>
-    <w:lsdException w:name="No Spacing" w:uiPriority="1" w:qFormat="1"/>
-    <w:lsdException w:name="Light Shading" w:uiPriority="60"/>
-    <w:lsdException w:name="Light List" w:uiPriority="61"/>
-    <w:lsdException w:name="Light Grid" w:uiPriority="62"/>
-    <w:lsdException w:name="Medium Shading 1" w:uiPriority="63"/>
-    <w:lsdException w:name="Medium Shading 2" w:uiPriority="64"/>
-    <w:lsdException w:name="Medium List 1" w:uiPriority="65"/>
-    <w:lsdException w:name="Medium List 2" w:uiPriority="66"/>
-    <w:lsdException w:name="Medium Grid 1" w:uiPriority="67"/>
-    <w:lsdException w:name="Medium Grid 2" w:uiPriority="68"/>
-    <w:lsdException w:name="Medium Grid 3" w:uiPriority="69"/>
-    <w:lsdException w:name="Dark List" w:uiPriority="70"/>
-    <w:lsdException w:name="Colorful Shading" w:uiPriority="71"/>
-    <w:lsdException w:name="Colorful List" w:uiPriority="72"/>
-    <w:lsdException w:name="Colorful Grid" w:uiPriority="73"/>
-    <w:lsdException w:name="Light Shading Accent 1" w:uiPriority="60"/>
-    <w:lsdException w:name="Light List Accent 1" w:uiPriority="61"/>
-    <w:lsdException w:name="Light Grid Accent 1" w:uiPriority="62"/>
-    <w:lsdException w:name="Medium Shading 1 Accent 1" w:uiPriority="63"/>
-    <w:lsdException w:name="Medium Shading 2 Accent 1" w:uiPriority="64"/>
-    <w:lsdException w:name="Medium List 1 Accent 1" w:uiPriority="65"/>
-    <w:lsdException w:name="Revision" w:semiHidden="1"/>
-    <w:lsdException w:name="List Paragraph" w:uiPriority="34" w:qFormat="1"/>
-    <w:lsdException w:name="Quote" w:uiPriority="29" w:qFormat="1"/>
-    <w:lsdException w:name="Intense Quote" w:uiPriority="30" w:qFormat="1"/>
-    <w:lsdException w:name="Medium List 2 Accent 1" w:uiPriority="66"/>
-    <w:lsdException w:name="Medium Grid 1 Accent 1" w:uiPriority="67"/>
-    <w:lsdException w:name="Medium Grid 2 Accent 1" w:uiPriority="68"/>
-    <w:lsdException w:name="Medium Grid 3 Accent 1" w:uiPriority="69"/>
-    <w:lsdException w:name="Dark List Accent 1" w:uiPriority="70"/>
-    <w:lsdException w:name="Colorful Shading Accent 1" w:uiPriority="71"/>
-    <w:lsdException w:name="Colorful List Accent 1" w:uiPriority="72"/>
-    <w:lsdException w:name="Colorful Grid Accent 1" w:uiPriority="73"/>
-    <w:lsdException w:name="Light Shading Accent 2" w:uiPriority="60"/>
-    <w:lsdException w:name="Light List Accent 2" w:uiPriority="61"/>
-    <w:lsdException w:name="Light Grid Accent 2" w:uiPriority="62"/>
-    <w:lsdException w:name="Medium Shading 1 Accent 2" w:uiPriority="63"/>
-    <w:lsdException w:name="Medium Shading 2 Accent 2" w:uiPriority="64"/>
-    <w:lsdException w:name="Medium List 1 Accent 2" w:uiPriority="65"/>
-    <w:lsdException w:name="Medium List 2 Accent 2" w:uiPriority="66"/>
-    <w:lsdException w:name="Medium Grid 1 Accent 2" w:uiPriority="67"/>
-    <w:lsdException w:name="Medium Grid 2 Accent 2" w:uiPriority="68"/>
-    <w:lsdException w:name="Medium Grid 3 Accent 2" w:uiPriority="69"/>
-    <w:lsdException w:name="Dark List Accent 2" w:uiPriority="70"/>
-    <w:lsdException w:name="Colorful Shading Accent 2" w:uiPriority="71"/>
-    <w:lsdException w:name="Colorful List Accent 2" w:uiPriority="72"/>
-    <w:lsdException w:name="Colorful Grid Accent 2" w:uiPriority="73"/>
-    <w:lsdException w:name="Light Shading Accent 3" w:uiPriority="60"/>
-    <w:lsdException w:name="Light List Accent 3" w:uiPriority="61"/>
-    <w:lsdException w:name="Light Grid Accent 3" w:uiPriority="62"/>
-    <w:lsdException w:name="Medium Shading 1 Accent 3" w:uiPriority="63"/>
-    <w:lsdException w:name="Medium Shading 2 Accent 3" w:uiPriority="64"/>
-    <w:lsdException w:name="Medium List 1 Accent 3" w:uiPriority="65"/>
-    <w:lsdException w:name="Medium List 2 Accent 3" w:uiPriority="66"/>
-    <w:lsdException w:name="Medium Grid 1 Accent 3" w:uiPriority="67"/>
-    <w:lsdException w:name="Medium Grid 2 Accent 3" w:uiPriority="68"/>
-    <w:lsdException w:name="Medium Grid 3 Accent 3" w:uiPriority="69"/>
-    <w:lsdException w:name="Dark List Accent 3" w:uiPriority="70"/>
-    <w:lsdException w:name="Colorful Shading Accent 3" w:uiPriority="71"/>
-    <w:lsdException w:name="Colorful List Accent 3" w:uiPriority="72"/>
-    <w:lsdException w:name="Colorful Grid Accent 3" w:uiPriority="73"/>
-    <w:lsdException w:name="Light Shading Accent 4" w:uiPriority="60"/>
-    <w:lsdException w:name="Light List Accent 4" w:uiPriority="61"/>
-    <w:lsdException w:name="Light Grid Accent 4" w:uiPriority="62"/>
-    <w:lsdException w:name="Medium Shading 1 Accent 4" w:uiPriority="63"/>
-    <w:lsdException w:name="Medium Shading 2 Accent 4" w:uiPriority="64"/>
-    <w:lsdException w:name="Medium List 1 Accent 4" w:uiPriority="65"/>
-    <w:lsdException w:name="Medium List 2 Accent 4" w:uiPriority="66"/>
-    <w:lsdException w:name="Medium Grid 1 Accent 4" w:uiPriority="67"/>
-    <w:lsdException w:name="Medium Grid 2 Accent 4" w:uiPriority="68"/>
-    <w:lsdException w:name="Medium Grid 3 Accent 4" w:uiPriority="69"/>
-    <w:lsdException w:name="Dark List Accent 4" w:uiPriority="70"/>
-    <w:lsdException w:name="Colorful Shading Accent 4" w:uiPriority="71"/>
-    <w:lsdException w:name="Colorful List Accent 4" w:uiPriority="72"/>
-    <w:lsdException w:name="Colorful Grid Accent 4" w:uiPriority="73"/>
-    <w:lsdException w:name="Light Shading Accent 5" w:uiPriority="60"/>
-    <w:lsdException w:name="Light List Accent 5" w:uiPriority="61"/>
-    <w:lsdException w:name="Light Grid Accent 5" w:uiPriority="62"/>
-    <w:lsdException w:name="Medium Shading 1 Accent 5" w:uiPriority="63"/>
-    <w:lsdException w:name="Medium Shading 2 Accent 5" w:uiPriority="64"/>
-    <w:lsdException w:name="Medium List 1 Accent 5" w:uiPriority="65"/>
-    <w:lsdException w:name="Medium List 2 Accent 5" w:uiPriority="66"/>
-    <w:lsdException w:name="Medium Grid 1 Accent 5" w:uiPriority="67"/>
-    <w:lsdException w:name="Medium Grid 2 Accent 5" w:uiPriority="68"/>
-    <w:lsdException w:name="Medium Grid 3 Accent 5" w:uiPriority="69"/>
-    <w:lsdException w:name="Dark List Accent 5" w:uiPriority="70"/>
-    <w:lsdException w:name="Colorful Shading Accent 5" w:uiPriority="71"/>
-    <w:lsdException w:name="Colorful List Accent 5" w:uiPriority="72"/>
-    <w:lsdException w:name="Colorful Grid Accent 5" w:uiPriority="73"/>
-    <w:lsdException w:name="Light Shading Accent 6" w:uiPriority="60"/>
-    <w:lsdException w:name="Light List Accent 6" w:uiPriority="61"/>
-    <w:lsdException w:name="Light Grid Accent 6" w:uiPriority="62"/>
-    <w:lsdException w:name="Medium Shading 1 Accent 6" w:uiPriority="63"/>
-    <w:lsdException w:name="Medium Shading 2 Accent 6" w:uiPriority="64"/>
-    <w:lsdException w:name="Medium List 1 Accent 6" w:uiPriority="65"/>
-    <w:lsdException w:name="Medium List 2 Accent 6" w:uiPriority="66"/>
-    <w:lsdException w:name="Medium Grid 1 Accent 6" w:uiPriority="67"/>
-    <w:lsdException w:name="Medium Grid 2 Accent 6" w:uiPriority="68"/>
-    <w:lsdException w:name="Medium Grid 3 Accent 6" w:uiPriority="69"/>
-    <w:lsdException w:name="Dark List Accent 6" w:uiPriority="70"/>
-    <w:lsdException w:name="Colorful Shading Accent 6" w:uiPriority="71"/>
-    <w:lsdException w:name="Colorful List Accent 6" w:uiPriority="72"/>
-    <w:lsdException w:name="Colorful Grid Accent 6" w:uiPriority="73"/>
-    <w:lsdException w:name="Subtle Emphasis" w:uiPriority="19" w:qFormat="1"/>
-    <w:lsdException w:name="Intense Emphasis" w:uiPriority="21" w:qFormat="1"/>
-    <w:lsdException w:name="Subtle Reference" w:uiPriority="31" w:qFormat="1"/>
-    <w:lsdException w:name="Intense Reference" w:uiPriority="32" w:qFormat="1"/>
-    <w:lsdException w:name="Book Title" w:uiPriority="33" w:qFormat="1"/>
-    <w:lsdException w:name="Bibliography" w:semiHidden="1" w:uiPriority="37" w:unhideWhenUsed="1"/>
-    <w:lsdException w:name="TOC Heading" w:semiHidden="1" w:uiPriority="39" w:unhideWhenUsed="1" w:qFormat="1"/>
-    <w:lsdException w:name="Plain Table 1" w:uiPriority="41"/>
-    <w:lsdException w:name="Plain Table 2" w:uiPriority="42"/>
-    <w:lsdException w:name="Plain Table 3" w:uiPriority="43"/>
-    <w:lsdException w:name="Plain Table 4" w:uiPriority="44"/>
-    <w:lsdException w:name="Plain Table 5" w:uiPriority="45"/>
-    <w:lsdException w:name="Grid Table Light" w:uiPriority="40"/>
-    <w:lsdException w:name="Grid Table 1 Light" w:uiPriority="46"/>
-    <w:lsdException w:name="Grid Table 2" w:uiPriority="47"/>
-    <w:lsdException w:name="Grid Table 3" w:uiPriority="48"/>
-    <w:lsdException w:name="Grid Table 4" w:uiPriority="49"/>
-    <w:lsdException w:name="Grid Table 5 Dark" w:uiPriority="50"/>
-    <w:lsdException w:name="Grid Table 6 Colorful" w:uiPriority="51"/>
-    <w:lsdException w:name="Grid Table 7 Colorful" w:uiPriority="52"/>
-    <w:lsdException w:name="Grid Table 1 Light Accent 1" w:uiPriority="46"/>
-    <w:lsdException w:name="Grid Table 2 Accent 1" w:uiPriority="47"/>
-    <w:lsdException w:name="Grid Table 3 Accent 1" w:uiPriority="48"/>
-    <w:lsdException w:name="Grid Table 4 Accent 1" w:uiPriority="49"/>
-    <w:lsdException w:name="Grid Table 5 Dark Accent 1" w:uiPriority="50"/>
-    <w:lsdException w:name="Grid Table 6 Colorful Accent 1" w:uiPriority="51"/>
-    <w:lsdException w:name="Grid Table 7 Colorful Accent 1" w:uiPriority="52"/>
-    <w:lsdException w:name="Grid Table 1 Light Accent 2" w:uiPriority="46"/>
-    <w:lsdException w:name="Grid Table 2 Accent 2" w:uiPriority="47"/>
-    <w:lsdException w:name="Grid Table 3 Accent 2" w:uiPriority="48"/>
-    <w:lsdException w:name="Grid Table 4 Accent 2" w:uiPriority="49"/>
-    <w:lsdException w:name="Grid Table 5 Dark Accent 2" w:uiPriority="50"/>
-    <w:lsdException w:name="Grid Table 6 Colorful Accent 2" w:uiPriority="51"/>
-    <w:lsdException w:name="Grid Table 7 Colorful Accent 2" w:uiPriority="52"/>
-    <w:lsdException w:name="Grid Table 1 Light Accent 3" w:uiPriority="46"/>
-    <w:lsdException w:name="Grid Table 2 Accent 3" w:uiPriority="47"/>
-    <w:lsdException w:name="Grid Table 3 Accent 3" w:uiPriority="48"/>
-    <w:lsdException w:name="Grid Table 4 Accent 3" w:uiPriority="49"/>
-    <w:lsdException w:name="Grid Table 5 Dark Accent 3" w:uiPriority="50"/>
-    <w:lsdException w:name="Grid Table 6 Colorful Accent 3" w:uiPriority="51"/>
-    <w:lsdException w:name="Grid Table 7 Colorful Accent 3" w:uiPriority="52"/>
-    <w:lsdException w:name="Grid Table 1 Light Accent 4" w:uiPriority="46"/>
-    <w:lsdException w:name="Grid Table 2 Accent 4" w:uiPriority="47"/>
-    <w:lsdException w:name="Grid Table 3 Accent 4" w:uiPriority="48"/>
-    <w:lsdException w:name="Grid Table 4 Accent 4" w:uiPriority="49"/>
-    <w:lsdException w:name="Grid Table 5 Dark Accent 4" w:uiPriority="50"/>
-    <w:lsdException w:name="Grid Table 6 Colorful Accent 4" w:uiPriority="51"/>
-    <w:lsdException w:name="Grid Table 7 Colorful Accent 4" w:uiPriority="52"/>
-    <w:lsdException w:name="Grid Table 1 Light Accent 5" w:uiPriority="46"/>
-    <w:lsdException w:name="Grid Table 2 Accent 5" w:uiPriority="47"/>
-    <w:lsdException w:name="Grid Table 3 Accent 5" w:uiPriority="48"/>
-    <w:lsdException w:name="Grid Table 4 Accent 5" w:uiPriority="49"/>
-    <w:lsdException w:name="Grid Table 5 Dark Accent 5" w:uiPriority="50"/>
-    <w:lsdException w:name="Grid Table 6 Colorful Accent 5" w:uiPriority="51"/>
-    <w:lsdException w:name="Grid Table 7 Colorful Accent 5" w:uiPriority="52"/>
-    <w:lsdException w:name="Grid Table 1 Light Accent 6" w:uiPriority="46"/>
-    <w:lsdException w:name="Grid Table 2 Accent 6" w:uiPriority="47"/>
-    <w:lsdException w:name="Grid Table 3 Accent 6" w:uiPriority="48"/>
-    <w:lsdException w:name="Grid Table 4 Accent 6" w:uiPriority="49"/>
-    <w:lsdException w:name="Grid Table 5 Dark Accent 6" w:uiPriority="50"/>
-    <w:lsdException w:name="Grid Table 6 Colorful Accent 6" w:uiPriority="51"/>
-    <w:lsdException w:name="Grid Table 7 Colorful Accent 6" w:uiPriority="52"/>
-    <w:lsdException w:name="List Table 1 Light" w:uiPriority="46"/>
-    <w:lsdException w:name="List Table 2" w:uiPriority="47"/>
-    <w:lsdException w:name="List Table 3" w:uiPriority="48"/>
-    <w:lsdException w:name="List Table 4" w:uiPriority="49"/>
-    <w:lsdException w:name="List Table 5 Dark" w:uiPriority="50"/>
-    <w:lsdException w:name="List Table 6 Colorful" w:uiPriority="51"/>
-    <w:lsdException w:name="List Table 7 Colorful" w:uiPriority="52"/>
-    <w:lsdException w:name="List Table 1 Light Accent 1" w:uiPriority="46"/>
-    <w:lsdException w:name="List Table 2 Accent 1" w:uiPriority="47"/>
-    <w:lsdException w:name="List Table 3 Accent 1" w:uiPriority="48"/>
-    <w:lsdException w:name="List Table 4 Accent 1" w:uiPriority="49"/>
-    <w:lsdException w:name="List Table 5 Dark Accent 1" w:uiPriority="50"/>
-    <w:lsdException w:name="List Table 6 Colorful Accent 1" w:uiPriority="51"/>
-    <w:lsdException w:name="List Table 7 Colorful Accent 1" w:uiPriority="52"/>
-    <w:lsdException w:name="List Table 1 Light Accent 2" w:uiPriority="46"/>
-    <w:lsdException w:name="List Table 2 Accent 2" w:uiPriority="47"/>
-    <w:lsdException w:name="List Table 3 Accent 2" w:uiPriority="48"/>
-    <w:lsdException w:name="List Table 4 Accent 2" w:uiPriority="49"/>
-    <w:lsdException w:name="List Table 5 Dark Accent 2" w:uiPriority="50"/>
-    <w:lsdException w:name="List Table 6 Colorful Accent 2" w:uiPriority="51"/>
-    <w:lsdException w:name="List Table 7 Colorful Accent 2" w:uiPriority="52"/>
-    <w:lsdException w:name="List Table 1 Light Accent 3" w:uiPriority="46"/>
-    <w:lsdException w:name="List Table 2 Accent 3" w:uiPriority="47"/>
-    <w:lsdException w:name="List Table 3 Accent 3" w:uiPriority="48"/>
-    <w:lsdException w:name="List Table 4 Accent 3" w:uiPriority="49"/>
-    <w:lsdException w:name="List Table 5 Dark Accent 3" w:uiPriority="50"/>
-    <w:lsdException w:name="List Table 6 Colorful Accent 3" w:uiPriority="51"/>
-    <w:lsdException w:name="List Table 7 Colorful Accent 3" w:uiPriority="52"/>
-    <w:lsdException w:name="List Table 1 Light Accent 4" w:uiPriority="46"/>
-    <w:lsdException w:name="List Table 2 Accent 4" w:uiPriority="47"/>
-    <w:lsdException w:name="List Table 3 Accent 4" w:uiPriority="48"/>
-    <w:lsdException w:name="List Table 4 Accent 4" w:uiPriority="49"/>
-    <w:lsdException w:name="List Table 5 Dark Accent 4" w:uiPriority="50"/>
-    <w:lsdException w:name="List Table 6 Colorful Accent 4" w:uiPriority="51"/>
-    <w:lsdException w:name="List Table 7 Colorful Accent 4" w:uiPriority="52"/>
-    <w:lsdException w:name="List Table 1 Light Accent 5" w:uiPriority="46"/>
-    <w:lsdException w:name="List Table 2 Accent 5" w:uiPriority="47"/>
-    <w:lsdException w:name="List Table 3 Accent 5" w:uiPriority="48"/>
-    <w:lsdException w:name="List Table 4 Accent 5" w:uiPriority="49"/>
-    <w:lsdException w:name="List Table 5 Dark Accent 5" w:uiPriority="50"/>
-    <w:lsdException w:name="List Table 6 Colorful Accent 5" w:uiPriority="51"/>
-    <w:lsdException w:name="List Table 7 Colorful Accent 5" w:uiPriority="52"/>
-    <w:lsdException w:name="List Table 1 Light Accent 6" w:uiPriority="46"/>
-    <w:lsdException w:name="List Table 2 Accent 6" w:uiPriority="47"/>
-    <w:lsdException w:name="List Table 3 Accent 6" w:uiPriority="48"/>
-    <w:lsdException w:name="List Table 4 Accent 6" w:uiPriority="49"/>
-    <w:lsdException w:name="List Table 5 Dark Accent 6" w:uiPriority="50"/>
-    <w:lsdException w:name="List Table 6 Colorful Accent 6" w:uiPriority="51"/>
-    <w:lsdException w:name="List Table 7 Colorful Accent 6" w:uiPriority="52"/>
-    <w:lsdException w:name="Mention" w:semiHidden="1" w:unhideWhenUsed="1"/>
-    <w:lsdException w:name="Smart Hyperlink" w:semiHidden="1" w:unhideWhenUsed="1"/>
-    <w:lsdException w:name="Hashtag" w:semiHidden="1" w:unhideWhenUsed="1"/>
-    <w:lsdException w:name="Unresolved Mention" w:semiHidden="1" w:unhideWhenUsed="1"/>
+  <w:latentStyles w:defLockedState="0" w:defUIPriority="99" w:defSemiHidden="1" w:defUnhideWhenUsed="1" w:defQFormat="0" w:count="267">
+    <w:lsdException w:name="Normal" w:semiHidden="0" w:uiPriority="0" w:unhideWhenUsed="0" w:qFormat="1"/>
+    <w:lsdException w:name="heading 1" w:semiHidden="0" w:uiPriority="9" w:unhideWhenUsed="0" w:qFormat="1"/>
+    <w:lsdException w:name="heading 2" w:uiPriority="9" w:qFormat="1"/>
+    <w:lsdException w:name="heading 3" w:uiPriority="9" w:qFormat="1"/>
+    <w:lsdException w:name="heading 4" w:uiPriority="9" w:qFormat="1"/>
+    <w:lsdException w:name="heading 5" w:uiPriority="9" w:qFormat="1"/>
+    <w:lsdException w:name="heading 6" w:uiPriority="9" w:qFormat="1"/>
+    <w:lsdException w:name="heading 7" w:uiPriority="9" w:qFormat="1"/>
+    <w:lsdException w:name="heading 8" w:uiPriority="9" w:qFormat="1"/>
+    <w:lsdException w:name="heading 9" w:uiPriority="9" w:qFormat="1"/>
+    <w:lsdException w:name="toc 1" w:uiPriority="39"/>
+    <w:lsdException w:name="toc 2" w:uiPriority="39"/>
+    <w:lsdException w:name="toc 3" w:uiPriority="39"/>
+    <w:lsdException w:name="toc 4" w:uiPriority="39"/>
+    <w:lsdException w:name="toc 5" w:uiPriority="39"/>
+    <w:lsdException w:name="toc 6" w:uiPriority="39"/>
+    <w:lsdException w:name="toc 7" w:uiPriority="39"/>
+    <w:lsdException w:name="toc 8" w:uiPriority="39"/>
+    <w:lsdException w:name="toc 9" w:uiPriority="39"/>
+    <w:lsdException w:name="caption" w:uiPriority="35" w:qFormat="1"/>
+    <w:lsdException w:name="Title" w:semiHidden="0" w:uiPriority="10" w:unhideWhenUsed="0" w:qFormat="1"/>
+    <w:lsdException w:name="Default Paragraph Font" w:uiPriority="1"/>
+    <w:lsdException w:name="Body Text" w:uiPriority="0"/>
+    <w:lsdException w:name="Subtitle" w:semiHidden="0" w:uiPriority="11" w:unhideWhenUsed="0" w:qFormat="1"/>
+    <w:lsdException w:name="Strong" w:semiHidden="0" w:uiPriority="22" w:unhideWhenUsed="0" w:qFormat="1"/>
+    <w:lsdException w:name="Emphasis" w:semiHidden="0" w:uiPriority="20" w:unhideWhenUsed="0" w:qFormat="1"/>
+    <w:lsdException w:name="Table Grid" w:semiHidden="0" w:uiPriority="59" w:unhideWhenUsed="0"/>
+    <w:lsdException w:name="Placeholder Text" w:unhideWhenUsed="0"/>
+    <w:lsdException w:name="No Spacing" w:semiHidden="0" w:uiPriority="1" w:unhideWhenUsed="0" w:qFormat="1"/>
+    <w:lsdException w:name="Light Shading" w:semiHidden="0" w:uiPriority="60" w:unhideWhenUsed="0"/>
+    <w:lsdException w:name="Light List" w:semiHidden="0" w:uiPriority="61" w:unhideWhenUsed="0"/>
+    <w:lsdException w:name="Light Grid" w:semiHidden="0" w:uiPriority="62" w:unhideWhenUsed="0"/>
+    <w:lsdException w:name="Medium Shading 1" w:semiHidden="0" w:uiPriority="63" w:unhideWhenUsed="0"/>
+    <w:lsdException w:name="Medium Shading 2" w:semiHidden="0" w:uiPriority="64" w:unhideWhenUsed="0"/>
+    <w:lsdException w:name="Medium List 1" w:semiHidden="0" w:uiPriority="65" w:unhideWhenUsed="0"/>
+    <w:lsdException w:name="Medium List 2" w:semiHidden="0" w:uiPriority="66" w:unhideWhenUsed="0"/>
+    <w:lsdException w:name="Medium Grid 1" w:semiHidden="0" w:uiPriority="67" w:unhideWhenUsed="0"/>
+    <w:lsdException w:name="Medium Grid 2" w:semiHidden="0" w:uiPriority="68" w:unhideWhenUsed="0"/>
+    <w:lsdException w:name="Medium Grid 3" w:semiHidden="0" w:uiPriority="69" w:unhideWhenUsed="0"/>
+    <w:lsdException w:name="Dark List" w:semiHidden="0" w:uiPriority="70" w:unhideWhenUsed="0"/>
+    <w:lsdException w:name="Colorful Shading" w:semiHidden="0" w:uiPriority="71" w:unhideWhenUsed="0"/>
+    <w:lsdException w:name="Colorful List" w:semiHidden="0" w:uiPriority="72" w:unhideWhenUsed="0"/>
+    <w:lsdException w:name="Colorful Grid" w:semiHidden="0" w:uiPriority="73" w:unhideWhenUsed="0"/>
+    <w:lsdException w:name="Light Shading Accent 1" w:semiHidden="0" w:uiPriority="60" w:unhideWhenUsed="0"/>
+    <w:lsdException w:name="Light List Accent 1" w:semiHidden="0" w:uiPriority="61" w:unhideWhenUsed="0"/>
+    <w:lsdException w:name="Light Grid Accent 1" w:semiHidden="0" w:uiPriority="62" w:unhideWhenUsed="0"/>
+    <w:lsdException w:name="Medium Shading 1 Accent 1" w:semiHidden="0" w:uiPriority="63" w:unhideWhenUsed="0"/>
+    <w:lsdException w:name="Medium Shading 2 Accent 1" w:semiHidden="0" w:uiPriority="64" w:unhideWhenUsed="0"/>
+    <w:lsdException w:name="Medium List 1 Accent 1" w:semiHidden="0" w:uiPriority="65" w:unhideWhenUsed="0"/>
+    <w:lsdException w:name="Revision" w:unhideWhenUsed="0"/>
+    <w:lsdException w:name="List Paragraph" w:semiHidden="0" w:uiPriority="34" w:unhideWhenUsed="0" w:qFormat="1"/>
+    <w:lsdException w:name="Quote" w:semiHidden="0" w:uiPriority="29" w:unhideWhenUsed="0" w:qFormat="1"/>
+    <w:lsdException w:name="Intense Quote" w:semiHidden="0" w:uiPriority="30" w:unhideWhenUsed="0" w:qFormat="1"/>
+    <w:lsdException w:name="Medium List 2 Accent 1" w:semiHidden="0" w:uiPriority="66" w:unhideWhenUsed="0"/>
+    <w:lsdException w:name="Medium Grid 1 Accent 1" w:semiHidden="0" w:uiPriority="67" w:unhideWhenUsed="0"/>
+    <w:lsdException w:name="Medium Grid 2 Accent 1" w:semiHidden="0" w:uiPriority="68" w:unhideWhenUsed="0"/>
+    <w:lsdException w:name="Medium Grid 3 Accent 1" w:semiHidden="0" w:uiPriority="69" w:unhideWhenUsed="0"/>
+    <w:lsdException w:name="Dark List Accent 1" w:semiHidden="0" w:uiPriority="70" w:unhideWhenUsed="0"/>
+    <w:lsdException w:name="Colorful Shading Accent 1" w:semiHidden="0" w:uiPriority="71" w:unhideWhenUsed="0"/>
+    <w:lsdException w:name="Colorful List Accent 1" w:semiHidden="0" w:uiPriority="72" w:unhideWhenUsed="0"/>
+    <w:lsdException w:name="Colorful Grid Accent 1" w:semiHidden="0" w:uiPriority="73" w:unhideWhenUsed="0"/>
+    <w:lsdException w:name="Light Shading Accent 2" w:semiHidden="0" w:uiPriority="60" w:unhideWhenUsed="0"/>
+    <w:lsdException w:name="Light List Accent 2" w:semiHidden="0" w:uiPriority="61" w:unhideWhenUsed="0"/>
+    <w:lsdException w:name="Light Grid Accent 2" w:semiHidden="0" w:uiPriority="62" w:unhideWhenUsed="0"/>
+    <w:lsdException w:name="Medium Shading 1 Accent 2" w:semiHidden="0" w:uiPriority="63" w:unhideWhenUsed="0"/>
+    <w:lsdException w:name="Medium Shading 2 Accent 2" w:semiHidden="0" w:uiPriority="64" w:unhideWhenUsed="0"/>
+    <w:lsdException w:name="Medium List 1 Accent 2" w:semiHidden="0" w:uiPriority="65" w:unhideWhenUsed="0"/>
+    <w:lsdException w:name="Medium List 2 Accent 2" w:semiHidden="0" w:uiPriority="66" w:unhideWhenUsed="0"/>
+    <w:lsdException w:name="Medium Grid 1 Accent 2" w:semiHidden="0" w:uiPriority="67" w:unhideWhenUsed="0"/>
+    <w:lsdException w:name="Medium Grid 2 Accent 2" w:semiHidden="0" w:uiPriority="68" w:unhideWhenUsed="0"/>
+    <w:lsdException w:name="Medium Grid 3 Accent 2" w:semiHidden="0" w:uiPriority="69" w:unhideWhenUsed="0"/>
+    <w:lsdException w:name="Dark List Accent 2" w:semiHidden="0" w:uiPriority="70" w:unhideWhenUsed="0"/>
+    <w:lsdException w:name="Colorful Shading Accent 2" w:semiHidden="0" w:uiPriority="71" w:unhideWhenUsed="0"/>
+    <w:lsdException w:name="Colorful List Accent 2" w:semiHidden="0" w:uiPriority="72" w:unhideWhenUsed="0"/>
+    <w:lsdException w:name="Colorful Grid Accent 2" w:semiHidden="0" w:uiPriority="73" w:unhideWhenUsed="0"/>
+    <w:lsdException w:name="Light Shading Accent 3" w:semiHidden="0" w:uiPriority="60" w:unhideWhenUsed="0"/>
+    <w:lsdException w:name="Light List Accent 3" w:semiHidden="0" w:uiPriority="61" w:unhideWhenUsed="0"/>
+    <w:lsdException w:name="Light Grid Accent 3" w:semiHidden="0" w:uiPriority="62" w:unhideWhenUsed="0"/>
+    <w:lsdException w:name="Medium Shading 1 Accent 3" w:semiHidden="0" w:uiPriority="63" w:unhideWhenUsed="0"/>
+    <w:lsdException w:name="Medium Shading 2 Accent 3" w:semiHidden="0" w:uiPriority="64" w:unhideWhenUsed="0"/>
+    <w:lsdException w:name="Medium List 1 Accent 3" w:semiHidden="0" w:uiPriority="65" w:unhideWhenUsed="0"/>
+    <w:lsdException w:name="Medium List 2 Accent 3" w:semiHidden="0" w:uiPriority="66" w:unhideWhenUsed="0"/>
+    <w:lsdException w:name="Medium Grid 1 Accent 3" w:semiHidden="0" w:uiPriority="67" w:unhideWhenUsed="0"/>
+    <w:lsdException w:name="Medium Grid 2 Accent 3" w:semiHidden="0" w:uiPriority="68" w:unhideWhenUsed="0"/>
+    <w:lsdException w:name="Medium Grid 3 Accent 3" w:semiHidden="0" w:uiPriority="69" w:unhideWhenUsed="0"/>
+    <w:lsdException w:name="Dark List Accent 3" w:semiHidden="0" w:uiPriority="70" w:unhideWhenUsed="0"/>
+    <w:lsdException w:name="Colorful Shading Accent 3" w:semiHidden="0" w:uiPriority="71" w:unhideWhenUsed="0"/>
+    <w:lsdException w:name="Colorful List Accent 3" w:semiHidden="0" w:uiPriority="72" w:unhideWhenUsed="0"/>
+    <w:lsdException w:name="Colorful Grid Accent 3" w:semiHidden="0" w:uiPriority="73" w:unhideWhenUsed="0"/>
+    <w:lsdException w:name="Light Shading Accent 4" w:semiHidden="0" w:uiPriority="60" w:unhideWhenUsed="0"/>
+    <w:lsdException w:name="Light List Accent 4" w:semiHidden="0" w:uiPriority="61" w:unhideWhenUsed="0"/>
+    <w:lsdException w:name="Light Grid Accent 4" w:semiHidden="0" w:uiPriority="62" w:unhideWhenUsed="0"/>
+    <w:lsdException w:name="Medium Shading 1 Accent 4" w:semiHidden="0" w:uiPriority="63" w:unhideWhenUsed="0"/>
+    <w:lsdException w:name="Medium Shading 2 Accent 4" w:semiHidden="0" w:uiPriority="64" w:unhideWhenUsed="0"/>
+    <w:lsdException w:name="Medium List 1 Accent 4" w:semiHidden="0" w:uiPriority="65" w:unhideWhenUsed="0"/>
+    <w:lsdException w:name="Medium List 2 Accent 4" w:semiHidden="0" w:uiPriority="66" w:unhideWhenUsed="0"/>
+    <w:lsdException w:name="Medium Grid 1 Accent 4" w:semiHidden="0" w:uiPriority="67" w:unhideWhenUsed="0"/>
+    <w:lsdException w:name="Medium Grid 2 Accent 4" w:semiHidden="0" w:uiPriority="68" w:unhideWhenUsed="0"/>
+    <w:lsdException w:name="Medium Grid 3 Accent 4" w:semiHidden="0" w:uiPriority="69" w:unhideWhenUsed="0"/>
+    <w:lsdException w:name="Dark List Accent 4" w:semiHidden="0" w:uiPriority="70" w:unhideWhenUsed="0"/>
+    <w:lsdException w:name="Colorful Shading Accent 4" w:semiHidden="0" w:uiPriority="71" w:unhideWhenUsed="0"/>
+    <w:lsdException w:name="Colorful List Accent 4" w:semiHidden="0" w:uiPriority="72" w:unhideWhenUsed="0"/>
+    <w:lsdException w:name="Colorful Grid Accent 4" w:semiHidden="0" w:uiPriority="73" w:unhideWhenUsed="0"/>
+    <w:lsdException w:name="Light Shading Accent 5" w:semiHidden="0" w:uiPriority="60" w:unhideWhenUsed="0"/>
+    <w:lsdException w:name="Light List Accent 5" w:semiHidden="0" w:uiPriority="61" w:unhideWhenUsed="0"/>
+    <w:lsdException w:name="Light Grid Accent 5" w:semiHidden="0" w:uiPriority="62" w:unhideWhenUsed="0"/>
+    <w:lsdException w:name="Medium Shading 1 Accent 5" w:semiHidden="0" w:uiPriority="63" w:unhideWhenUsed="0"/>
+    <w:lsdException w:name="Medium Shading 2 Accent 5" w:semiHidden="0" w:uiPriority="64" w:unhideWhenUsed="0"/>
+    <w:lsdException w:name="Medium List 1 Accent 5" w:semiHidden="0" w:uiPriority="65" w:unhideWhenUsed="0"/>
+    <w:lsdException w:name="Medium List 2 Accent 5" w:semiHidden="0" w:uiPriority="66" w:unhideWhenUsed="0"/>
+    <w:lsdException w:name="Medium Grid 1 Accent 5" w:semiHidden="0" w:uiPriority="67" w:unhideWhenUsed="0"/>
+    <w:lsdException w:name="Medium Grid 2 Accent 5" w:semiHidden="0" w:uiPriority="68" w:unhideWhenUsed="0"/>
+    <w:lsdException w:name="Medium Grid 3 Accent 5" w:semiHidden="0" w:uiPriority="69" w:unhideWhenUsed="0"/>
+    <w:lsdException w:name="Dark List Accent 5" w:semiHidden="0" w:uiPriority="70" w:unhideWhenUsed="0"/>
+    <w:lsdException w:name="Colorful Shading Accent 5" w:semiHidden="0" w:uiPriority="71" w:unhideWhenUsed="0"/>
+    <w:lsdException w:name="Colorful List Accent 5" w:semiHidden="0" w:uiPriority="72" w:unhideWhenUsed="0"/>
+    <w:lsdException w:name="Colorful Grid Accent 5" w:semiHidden="0" w:uiPriority="73" w:unhideWhenUsed="0"/>
+    <w:lsdException w:name="Light Shading Accent 6" w:semiHidden="0" w:uiPriority="60" w:unhideWhenUsed="0"/>
+    <w:lsdException w:name="Light List Accent 6" w:semiHidden="0" w:uiPriority="61" w:unhideWhenUsed="0"/>
+    <w:lsdException w:name="Light Grid Accent 6" w:semiHidden="0" w:uiPriority="62" w:unhideWhenUsed="0"/>
+    <w:lsdException w:name="Medium Shading 1 Accent 6" w:semiHidden="0" w:uiPriority="63" w:unhideWhenUsed="0"/>
+    <w:lsdException w:name="Medium Shading 2 Accent 6" w:semiHidden="0" w:uiPriority="64" w:unhideWhenUsed="0"/>
+    <w:lsdException w:name="Medium List 1 Accent 6" w:semiHidden="0" w:uiPriority="65" w:unhideWhenUsed="0"/>
+    <w:lsdException w:name="Medium List 2 Accent 6" w:semiHidden="0" w:uiPriority="66" w:unhideWhenUsed="0"/>
+    <w:lsdException w:name="Medium Grid 1 Accent 6" w:semiHidden="0" w:uiPriority="67" w:unhideWhenUsed="0"/>
+    <w:lsdException w:name="Medium Grid 2 Accent 6" w:semiHidden="0" w:uiPriority="68" w:unhideWhenUsed="0"/>
+    <w:lsdException w:name="Medium Grid 3 Accent 6" w:semiHidden="0" w:uiPriority="69" w:unhideWhenUsed="0"/>
+    <w:lsdException w:name="Dark List Accent 6" w:semiHidden="0" w:uiPriority="70" w:unhideWhenUsed="0"/>
+    <w:lsdException w:name="Colorful Shading Accent 6" w:semiHidden="0" w:uiPriority="71" w:unhideWhenUsed="0"/>
+    <w:lsdException w:name="Colorful List Accent 6" w:semiHidden="0" w:uiPriority="72" w:unhideWhenUsed="0"/>
+    <w:lsdException w:name="Colorful Grid Accent 6" w:semiHidden="0" w:uiPriority="73" w:unhideWhenUsed="0"/>
+    <w:lsdException w:name="Subtle Emphasis" w:semiHidden="0" w:uiPriority="19" w:unhideWhenUsed="0" w:qFormat="1"/>
+    <w:lsdException w:name="Intense Emphasis" w:semiHidden="0" w:uiPriority="21" w:unhideWhenUsed="0" w:qFormat="1"/>
+    <w:lsdException w:name="Subtle Reference" w:semiHidden="0" w:uiPriority="31" w:unhideWhenUsed="0" w:qFormat="1"/>
+    <w:lsdException w:name="Intense Reference" w:semiHidden="0" w:uiPriority="32" w:unhideWhenUsed="0" w:qFormat="1"/>
+    <w:lsdException w:name="Book Title" w:semiHidden="0" w:uiPriority="33" w:unhideWhenUsed="0" w:qFormat="1"/>
+    <w:lsdException w:name="Bibliography" w:uiPriority="37"/>
+    <w:lsdException w:name="TOC Heading" w:uiPriority="39" w:qFormat="1"/>
   </w:latentStyles>
   <w:style w:type="paragraph" w:default="1" w:styleId="a">
     <w:name w:val="Normal"/>
@@ -4566,6 +4251,7 @@
     <w:uiPriority w:val="99"/>
     <w:semiHidden/>
     <w:unhideWhenUsed/>
+    <w:qFormat/>
     <w:tblPr>
       <w:tblInd w:w="0" w:type="dxa"/>
       <w:tblCellMar>
@@ -4716,7 +4402,7 @@
       <w:lang w:val="en-US"/>
     </w:rPr>
   </w:style>
-  <w:style w:type="character" w:styleId="a6">
+  <w:style w:type="character" w:customStyle="1" w:styleId="UnresolvedMention">
     <w:name w:val="Unresolved Mention"/>
     <w:basedOn w:val="a0"/>
     <w:uiPriority w:val="99"/>
@@ -5019,7 +4705,7 @@
 </file>
 
 <file path=customXml/itemProps1.xml><?xml version="1.0" encoding="utf-8"?>
-<ds:datastoreItem xmlns:ds="http://schemas.openxmlformats.org/officeDocument/2006/customXml" ds:itemID="{A84DC805-1D8D-454A-B9EB-7B671C60B3F5}">
+<ds:datastoreItem xmlns:ds="http://schemas.openxmlformats.org/officeDocument/2006/customXml" ds:itemID="{55DE3F4C-102A-4441-A08D-69C9D9F72372}">
   <ds:schemaRefs>
     <ds:schemaRef ds:uri="http://schemas.openxmlformats.org/officeDocument/2006/bibliography"/>
   </ds:schemaRefs>

</xml_diff>